<commit_message>
adding more documentation on WS ACA testing
</commit_message>
<xml_diff>
--- a/Documentation/WS_ACA_Testing/WS_ACA_testing.docx
+++ b/Documentation/WS_ACA_Testing/WS_ACA_testing.docx
@@ -637,6 +637,9 @@
         </w:drawing>
       </w:r>
       <w:r>
+        <w:rPr>
+          <w:noProof/>
+        </w:rPr>
         <w:drawing>
           <wp:inline distT="0" distB="0" distL="0" distR="0" wp14:anchorId="2CF52C52" wp14:editId="3DA26904">
             <wp:extent cx="2983718" cy="2531060"/>
@@ -766,30 +769,306 @@
     </w:p>
     <w:p>
       <w:r>
-        <w:t>Left off after first run of this.</w:t>
-      </w:r>
-    </w:p>
-    <w:p>
-      <w:r>
-        <w:t>TO do: compare WS modes and results of when using ACA to no ACA.</w:t>
-      </w:r>
-    </w:p>
-    <w:p>
-      <w:r>
-        <w:t>Maybe add ability to auto plot WS modes</w:t>
-      </w:r>
-    </w:p>
-    <w:p>
-      <w:r>
-        <w:t>Could add ability to choose between LU and gmres as solvers when not using ACA</w:t>
-      </w:r>
-    </w:p>
-    <w:p>
-      <w:r>
-        <w:t>Then follow meeting notes from august 26</w:t>
-      </w:r>
-    </w:p>
-    <w:p/>
+        <w:t xml:space="preserve">I ran the </w:t>
+      </w:r>
+      <w:r>
+        <w:t xml:space="preserve">~3000 element </w:t>
+      </w:r>
+      <w:r>
+        <w:t>cylinder at a WS mode</w:t>
+      </w:r>
+      <w:r>
+        <w:t xml:space="preserve"> with and without ACA and compared the WS time delays in the plot below</w:t>
+      </w:r>
+    </w:p>
+    <w:p>
+      <w:pPr>
+        <w:jc w:val="center"/>
+      </w:pPr>
+      <w:r>
+        <w:rPr>
+          <w:noProof/>
+        </w:rPr>
+        <w:drawing>
+          <wp:inline distT="0" distB="0" distL="0" distR="0" wp14:anchorId="6927A9C4" wp14:editId="599363EA">
+            <wp:extent cx="3593674" cy="2691994"/>
+            <wp:effectExtent l="0" t="0" r="6985" b="0"/>
+            <wp:docPr id="7" name="Picture 7"/>
+            <wp:cNvGraphicFramePr>
+              <a:graphicFrameLocks xmlns:a="http://schemas.openxmlformats.org/drawingml/2006/main" noChangeAspect="1"/>
+            </wp:cNvGraphicFramePr>
+            <a:graphic xmlns:a="http://schemas.openxmlformats.org/drawingml/2006/main">
+              <a:graphicData uri="http://schemas.openxmlformats.org/drawingml/2006/picture">
+                <pic:pic xmlns:pic="http://schemas.openxmlformats.org/drawingml/2006/picture">
+                  <pic:nvPicPr>
+                    <pic:cNvPr id="0" name="Picture 1"/>
+                    <pic:cNvPicPr>
+                      <a:picLocks noChangeAspect="1" noChangeArrowheads="1"/>
+                    </pic:cNvPicPr>
+                  </pic:nvPicPr>
+                  <pic:blipFill>
+                    <a:blip r:embed="rId11">
+                      <a:extLst>
+                        <a:ext uri="{28A0092B-C50C-407E-A947-70E740481C1C}">
+                          <a14:useLocalDpi xmlns:a14="http://schemas.microsoft.com/office/drawing/2010/main" val="0"/>
+                        </a:ext>
+                      </a:extLst>
+                    </a:blip>
+                    <a:srcRect/>
+                    <a:stretch>
+                      <a:fillRect/>
+                    </a:stretch>
+                  </pic:blipFill>
+                  <pic:spPr bwMode="auto">
+                    <a:xfrm>
+                      <a:off x="0" y="0"/>
+                      <a:ext cx="3603156" cy="2699097"/>
+                    </a:xfrm>
+                    <a:prstGeom prst="rect">
+                      <a:avLst/>
+                    </a:prstGeom>
+                    <a:noFill/>
+                    <a:ln>
+                      <a:noFill/>
+                    </a:ln>
+                  </pic:spPr>
+                </pic:pic>
+              </a:graphicData>
+            </a:graphic>
+          </wp:inline>
+        </w:drawing>
+      </w:r>
+    </w:p>
+    <w:p>
+      <w:r>
+        <w:t>Showing agreement between the two.  Furthermore, GMRES converged for all solves involved in the run using ACA.</w:t>
+      </w:r>
+    </w:p>
+    <w:p>
+      <w:pPr>
+        <w:pStyle w:val="Heading2"/>
+      </w:pPr>
+      <w:r>
+        <w:t>Test 9: Run a cylinder with no hole</w:t>
+      </w:r>
+    </w:p>
+    <w:p>
+      <w:r>
+        <w:t xml:space="preserve">Run 1 </w:t>
+      </w:r>
+      <w:r>
+        <w:t>will use the same cylinder with radius 1 and height 2 but the hole will be removed and number of elements will be set to ~3000.  Since ther</w:t>
+      </w:r>
+      <w:r>
+        <w:t>e</w:t>
+      </w:r>
+      <w:r>
+        <w:t xml:space="preserve"> will no longer be an interior, the minimum wavelength will decrease to ~1.2</w:t>
+      </w:r>
+      <w:r>
+        <w:t>m.</w:t>
+      </w:r>
+      <w:r>
+        <w:t xml:space="preserve"> No ACA will be used.</w:t>
+      </w:r>
+      <w:r>
+        <w:t xml:space="preserve">  The image below is the cylinder simulated in these tests</w:t>
+      </w:r>
+    </w:p>
+    <w:p>
+      <w:pPr>
+        <w:jc w:val="center"/>
+      </w:pPr>
+      <w:r>
+        <w:rPr>
+          <w:noProof/>
+        </w:rPr>
+        <w:lastRenderedPageBreak/>
+        <w:drawing>
+          <wp:inline distT="0" distB="0" distL="0" distR="0" wp14:anchorId="15F2F35D" wp14:editId="097638EF">
+            <wp:extent cx="2613203" cy="2648102"/>
+            <wp:effectExtent l="0" t="0" r="0" b="0"/>
+            <wp:docPr id="8" name="Picture 8" descr="A close-up of a piece of paper&#10;&#10;Description automatically generated with low confidence"/>
+            <wp:cNvGraphicFramePr>
+              <a:graphicFrameLocks xmlns:a="http://schemas.openxmlformats.org/drawingml/2006/main" noChangeAspect="1"/>
+            </wp:cNvGraphicFramePr>
+            <a:graphic xmlns:a="http://schemas.openxmlformats.org/drawingml/2006/main">
+              <a:graphicData uri="http://schemas.openxmlformats.org/drawingml/2006/picture">
+                <pic:pic xmlns:pic="http://schemas.openxmlformats.org/drawingml/2006/picture">
+                  <pic:nvPicPr>
+                    <pic:cNvPr id="8" name="Picture 8" descr="A close-up of a piece of paper&#10;&#10;Description automatically generated with low confidence"/>
+                    <pic:cNvPicPr/>
+                  </pic:nvPicPr>
+                  <pic:blipFill>
+                    <a:blip r:embed="rId12"/>
+                    <a:stretch>
+                      <a:fillRect/>
+                    </a:stretch>
+                  </pic:blipFill>
+                  <pic:spPr>
+                    <a:xfrm>
+                      <a:off x="0" y="0"/>
+                      <a:ext cx="2618262" cy="2653229"/>
+                    </a:xfrm>
+                    <a:prstGeom prst="rect">
+                      <a:avLst/>
+                    </a:prstGeom>
+                  </pic:spPr>
+                </pic:pic>
+              </a:graphicData>
+            </a:graphic>
+          </wp:inline>
+        </w:drawing>
+      </w:r>
+    </w:p>
+    <w:p>
+      <w:r>
+        <w:t>Run 2 will run the exact same problem but with ACA.</w:t>
+      </w:r>
+    </w:p>
+    <w:p>
+      <w:r>
+        <w:t>Comparing the time delays of using ACA and not using ACA</w:t>
+      </w:r>
+      <w:r>
+        <w:t xml:space="preserve"> shows great agreement again in the plot below</w:t>
+      </w:r>
+    </w:p>
+    <w:p>
+      <w:pPr>
+        <w:jc w:val="center"/>
+      </w:pPr>
+      <w:r>
+        <w:rPr>
+          <w:noProof/>
+        </w:rPr>
+        <w:drawing>
+          <wp:inline distT="0" distB="0" distL="0" distR="0" wp14:anchorId="30AD3EB7" wp14:editId="10BF4C18">
+            <wp:extent cx="3577133" cy="2680939"/>
+            <wp:effectExtent l="0" t="0" r="4445" b="5715"/>
+            <wp:docPr id="9" name="Picture 9" descr="Chart, line chart&#10;&#10;Description automatically generated"/>
+            <wp:cNvGraphicFramePr>
+              <a:graphicFrameLocks xmlns:a="http://schemas.openxmlformats.org/drawingml/2006/main" noChangeAspect="1"/>
+            </wp:cNvGraphicFramePr>
+            <a:graphic xmlns:a="http://schemas.openxmlformats.org/drawingml/2006/main">
+              <a:graphicData uri="http://schemas.openxmlformats.org/drawingml/2006/picture">
+                <pic:pic xmlns:pic="http://schemas.openxmlformats.org/drawingml/2006/picture">
+                  <pic:nvPicPr>
+                    <pic:cNvPr id="9" name="Picture 9" descr="Chart, line chart&#10;&#10;Description automatically generated"/>
+                    <pic:cNvPicPr>
+                      <a:picLocks noChangeAspect="1" noChangeArrowheads="1"/>
+                    </pic:cNvPicPr>
+                  </pic:nvPicPr>
+                  <pic:blipFill>
+                    <a:blip r:embed="rId13">
+                      <a:extLst>
+                        <a:ext uri="{28A0092B-C50C-407E-A947-70E740481C1C}">
+                          <a14:useLocalDpi xmlns:a14="http://schemas.microsoft.com/office/drawing/2010/main" val="0"/>
+                        </a:ext>
+                      </a:extLst>
+                    </a:blip>
+                    <a:srcRect/>
+                    <a:stretch>
+                      <a:fillRect/>
+                    </a:stretch>
+                  </pic:blipFill>
+                  <pic:spPr bwMode="auto">
+                    <a:xfrm>
+                      <a:off x="0" y="0"/>
+                      <a:ext cx="3592553" cy="2692496"/>
+                    </a:xfrm>
+                    <a:prstGeom prst="rect">
+                      <a:avLst/>
+                    </a:prstGeom>
+                    <a:noFill/>
+                    <a:ln>
+                      <a:noFill/>
+                    </a:ln>
+                  </pic:spPr>
+                </pic:pic>
+              </a:graphicData>
+            </a:graphic>
+          </wp:inline>
+        </w:drawing>
+      </w:r>
+    </w:p>
+    <w:p>
+      <w:r>
+        <w:t xml:space="preserve">Run 3 will use ~10000 elements.  This will be first ran with ACA to see if </w:t>
+      </w:r>
+      <w:r>
+        <w:t>GMRES will converge.  This should be compared to the ~10000 element cylinder with a slot that was not able to converge GMRES.</w:t>
+      </w:r>
+    </w:p>
+    <w:p>
+      <w:r>
+        <w:t xml:space="preserve">Run 4 </w:t>
+      </w:r>
+      <w:r>
+        <w:t>does not solve at a WS mode.  Run 3 was taking a seriously long time so I am timing a single run to see how feasible run 3 should be.  I can also try going to 4 octree levels and hopefully see a speedup.</w:t>
+      </w:r>
+      <w:r>
+        <w:t xml:space="preserve">  </w:t>
+      </w:r>
+    </w:p>
+    <w:p>
+      <w:pPr>
+        <w:ind w:left="720"/>
+      </w:pPr>
+      <w:r>
+        <w:t xml:space="preserve">Results: It took </w:t>
+      </w:r>
+      <w:r>
+        <w:t>nearly 12 hours to run a single solve in run 4.  I am going to add timers to each major step of the code to see what is taking so long.</w:t>
+      </w:r>
+    </w:p>
+    <w:p>
+      <w:r>
+        <w:t xml:space="preserve">With the timers added, I want to run a few cylinders with only a single </w:t>
+      </w:r>
+      <w:r>
+        <w:t>solve with and without ACA to compare their runtimes.</w:t>
+      </w:r>
+      <w:r>
+        <w:t xml:space="preserve"> </w:t>
+      </w:r>
+    </w:p>
+    <w:p>
+      <w:r>
+        <w:lastRenderedPageBreak/>
+        <w:t>Run 5 will be a cylinder with 6206 elements for a single solve not using ACA</w:t>
+      </w:r>
+      <w:r>
+        <w:t xml:space="preserve">. This ran in </w:t>
+      </w:r>
+      <w:r>
+        <w:t>556 seconds.</w:t>
+      </w:r>
+    </w:p>
+    <w:p>
+      <w:r>
+        <w:t>Run 6 was the same as 5 but with ACA.  GMRES converged in 712 iterations and ran total in 208 seconds.</w:t>
+      </w:r>
+    </w:p>
+    <w:p>
+      <w:r>
+        <w:t>Run6.5 is the same as 6, but uses 4 octree levels.  This is simply to help me judge how many levels to use in run 7 with more elements.</w:t>
+      </w:r>
+    </w:p>
+    <w:p>
+      <w:r>
+        <w:t xml:space="preserve">Run 7 I will go back to the </w:t>
+      </w:r>
+      <w:r>
+        <w:t>10000 element cylinder and run it with ACA observing the runtime and convergence of GMRES.</w:t>
+      </w:r>
+      <w:r>
+        <w:t xml:space="preserve"> GMRES converge with </w:t>
+      </w:r>
+      <w:r>
+        <w:t>4657 iterations and a total runtime of 918 seconds with 3 octree levels.</w:t>
+      </w:r>
+    </w:p>
     <w:sectPr>
       <w:pgSz w:w="12240" w:h="15840"/>
       <w:pgMar w:top="1440" w:right="1440" w:bottom="1440" w:left="1440" w:header="720" w:footer="720" w:gutter="0"/>

</xml_diff>

<commit_message>
added WS ACA testing documentation
</commit_message>
<xml_diff>
--- a/Documentation/WS_ACA_Testing/WS_ACA_testing.docx
+++ b/Documentation/WS_ACA_Testing/WS_ACA_testing.docx
@@ -587,12 +587,26 @@
     </w:p>
     <w:p>
       <w:r>
-        <w:t>Run 1: no ACA, single solve, LU decomposition</w:t>
-      </w:r>
-    </w:p>
-    <w:p>
-      <w:r>
-        <w:t>Run 2: no ACA, single solve, GMRES</w:t>
+        <w:rPr>
+          <w:b/>
+          <w:bCs/>
+        </w:rPr>
+        <w:t>Run 1</w:t>
+      </w:r>
+      <w:r>
+        <w:t>: no ACA, single solve, LU decomposition</w:t>
+      </w:r>
+    </w:p>
+    <w:p>
+      <w:r>
+        <w:rPr>
+          <w:b/>
+          <w:bCs/>
+        </w:rPr>
+        <w:t>Run 2</w:t>
+      </w:r>
+      <w:r>
+        <w:t>: no ACA, single solve, GMRES</w:t>
       </w:r>
     </w:p>
     <w:p>
@@ -697,7 +711,14 @@
     </w:p>
     <w:p>
       <w:r>
-        <w:t>Run 3: ACA, single solve</w:t>
+        <w:rPr>
+          <w:b/>
+          <w:bCs/>
+        </w:rPr>
+        <w:t>Run 3</w:t>
+      </w:r>
+      <w:r>
+        <w:t>: ACA, single solve</w:t>
       </w:r>
     </w:p>
     <w:p>
@@ -707,9 +728,9 @@
         </w:rPr>
         <w:lastRenderedPageBreak/>
         <w:drawing>
-          <wp:inline distT="0" distB="0" distL="0" distR="0" wp14:anchorId="6E8E0E94" wp14:editId="4A96F538">
-            <wp:extent cx="2458598" cy="2136038"/>
-            <wp:effectExtent l="0" t="0" r="0" b="0"/>
+          <wp:inline distT="0" distB="0" distL="0" distR="0" wp14:anchorId="6E8E0E94" wp14:editId="7D9C28E4">
+            <wp:extent cx="2695651" cy="2341991"/>
+            <wp:effectExtent l="0" t="0" r="0" b="1270"/>
             <wp:docPr id="6" name="Picture 6"/>
             <wp:cNvGraphicFramePr>
               <a:graphicFrameLocks xmlns:a="http://schemas.openxmlformats.org/drawingml/2006/main" noChangeAspect="1"/>
@@ -730,7 +751,7 @@
                   <pic:spPr>
                     <a:xfrm>
                       <a:off x="0" y="0"/>
-                      <a:ext cx="2462341" cy="2139290"/>
+                      <a:ext cx="2702549" cy="2347984"/>
                     </a:xfrm>
                     <a:prstGeom prst="rect">
                       <a:avLst/>
@@ -854,7 +875,14 @@
     </w:p>
     <w:p>
       <w:r>
-        <w:t xml:space="preserve">Run 1 </w:t>
+        <w:rPr>
+          <w:b/>
+          <w:bCs/>
+        </w:rPr>
+        <w:t>Run 1</w:t>
+      </w:r>
+      <w:r>
+        <w:t xml:space="preserve"> </w:t>
       </w:r>
       <w:r>
         <w:t>will use the same cylinder with radius 1 and height 2 but the hole will be removed and number of elements will be set to ~3000.  Since ther</w:t>
@@ -923,7 +951,14 @@
     </w:p>
     <w:p>
       <w:r>
-        <w:t>Run 2 will run the exact same problem but with ACA.</w:t>
+        <w:rPr>
+          <w:b/>
+          <w:bCs/>
+        </w:rPr>
+        <w:t>Run 2</w:t>
+      </w:r>
+      <w:r>
+        <w:t xml:space="preserve"> will run the exact same problem but with ACA.</w:t>
       </w:r>
     </w:p>
     <w:p>
@@ -994,15 +1029,48 @@
     </w:p>
     <w:p>
       <w:r>
-        <w:t xml:space="preserve">Run 3 will use ~10000 elements.  This will be first ran with ACA to see if </w:t>
+        <w:rPr>
+          <w:b/>
+          <w:bCs/>
+        </w:rPr>
+        <w:t>Run 3</w:t>
+      </w:r>
+      <w:r>
+        <w:t xml:space="preserve"> will use ~10000 elements.  This will be first ran with ACA to see if </w:t>
       </w:r>
       <w:r>
         <w:t>GMRES will converge.  This should be compared to the ~10000 element cylinder with a slot that was not able to converge GMRES.</w:t>
       </w:r>
     </w:p>
     <w:p>
-      <w:r>
-        <w:t xml:space="preserve">Run 4 </w:t>
+      <w:pPr>
+        <w:rPr>
+          <w:color w:val="FF0000"/>
+        </w:rPr>
+      </w:pPr>
+      <w:r>
+        <w:rPr>
+          <w:color w:val="FF0000"/>
+        </w:rPr>
+        <w:t xml:space="preserve">Look at convergence profile, residual </w:t>
+      </w:r>
+      <w:r>
+        <w:rPr>
+          <w:color w:val="FF0000"/>
+        </w:rPr>
+        <w:t>as GMRES iterates</w:t>
+      </w:r>
+    </w:p>
+    <w:p>
+      <w:r>
+        <w:rPr>
+          <w:b/>
+          <w:bCs/>
+        </w:rPr>
+        <w:t>Run 4</w:t>
+      </w:r>
+      <w:r>
+        <w:t xml:space="preserve"> </w:t>
       </w:r>
       <w:r>
         <w:t>does not solve at a WS mode.  Run 3 was taking a seriously long time so I am timing a single run to see how feasible run 3 should be.  I can also try going to 4 octree levels and hopefully see a speedup.</w:t>
@@ -1024,6 +1092,7 @@
     </w:p>
     <w:p>
       <w:r>
+        <w:lastRenderedPageBreak/>
         <w:t xml:space="preserve">With the timers added, I want to run a few cylinders with only a single </w:t>
       </w:r>
       <w:r>
@@ -1035,40 +1104,1918 @@
     </w:p>
     <w:p>
       <w:r>
+        <w:rPr>
+          <w:b/>
+          <w:bCs/>
+        </w:rPr>
+        <w:t>Run 5</w:t>
+      </w:r>
+      <w:r>
+        <w:t xml:space="preserve"> will be a cylinder with 6206 elements for a single solve not using ACA</w:t>
+      </w:r>
+      <w:r>
+        <w:t xml:space="preserve">. This ran in </w:t>
+      </w:r>
+      <w:r>
+        <w:t>556 seconds.</w:t>
+      </w:r>
+    </w:p>
+    <w:p>
+      <w:r>
+        <w:rPr>
+          <w:b/>
+          <w:bCs/>
+        </w:rPr>
+        <w:t>Run 6</w:t>
+      </w:r>
+      <w:r>
+        <w:t xml:space="preserve"> was the same as 5 but with ACA.  GMRES converged in 712 iterations and ran total in 208 seconds.</w:t>
+      </w:r>
+    </w:p>
+    <w:p>
+      <w:r>
+        <w:rPr>
+          <w:b/>
+          <w:bCs/>
+        </w:rPr>
+        <w:t>Run6.5</w:t>
+      </w:r>
+      <w:r>
+        <w:t xml:space="preserve"> is the same as 6, but uses 4 octree levels.  This is simply to help me judge how many levels to use in run 7 with more elements.</w:t>
+      </w:r>
+    </w:p>
+    <w:p>
+      <w:r>
+        <w:rPr>
+          <w:b/>
+          <w:bCs/>
+        </w:rPr>
+        <w:t>Run 7</w:t>
+      </w:r>
+      <w:r>
+        <w:t xml:space="preserve"> I will go back to the </w:t>
+      </w:r>
+      <w:r>
+        <w:t>10000 element cylinder and run it with ACA observing the runtime and convergence of GMRES.</w:t>
+      </w:r>
+      <w:r>
+        <w:t xml:space="preserve"> GMRES converge with </w:t>
+      </w:r>
+      <w:r>
+        <w:t>4657 iterations</w:t>
+      </w:r>
+      <w:r>
+        <w:t xml:space="preserve"> (</w:t>
+      </w:r>
+      <w:r>
+        <w:rPr>
+          <w:color w:val="FF0000"/>
+        </w:rPr>
+        <w:t>too large number of iterations)</w:t>
+      </w:r>
+      <w:r>
+        <w:t xml:space="preserve"> and a total runtime of 918 seconds with 3 octree levels.</w:t>
+      </w:r>
+      <w:r>
+        <w:t xml:space="preserve"> A single solve took 382 seconds.</w:t>
+      </w:r>
+      <w:r>
+        <w:t xml:space="preserve"> </w:t>
+      </w:r>
+    </w:p>
+    <w:p>
+      <w:pPr>
+        <w:rPr>
+          <w:rStyle w:val="IntenseEmphasis"/>
+        </w:rPr>
+      </w:pPr>
+      <w:r>
+        <w:rPr>
+          <w:rStyle w:val="IntenseEmphasis"/>
+        </w:rPr>
+        <w:t>This raises the question: How would it be remotely possible to run something, say</w:t>
+      </w:r>
+      <w:r>
+        <w:rPr>
+          <w:rStyle w:val="IntenseEmphasis"/>
+        </w:rPr>
+        <w:t>,</w:t>
+      </w:r>
+      <w:r>
+        <w:rPr>
+          <w:rStyle w:val="IntenseEmphasis"/>
+        </w:rPr>
+        <w:t xml:space="preserve"> ten wavelengths in size</w:t>
+      </w:r>
+      <w:r>
+        <w:rPr>
+          <w:rStyle w:val="IntenseEmphasis"/>
+        </w:rPr>
+        <w:t>?</w:t>
+      </w:r>
+    </w:p>
+    <w:p>
+      <w:pPr>
+        <w:rPr>
+          <w:rStyle w:val="IntenseEmphasis"/>
+        </w:rPr>
+      </w:pPr>
+      <m:oMathPara>
+        <m:oMath>
+          <m:func>
+            <m:funcPr>
+              <m:ctrlPr>
+                <w:rPr>
+                  <w:rStyle w:val="IntenseEmphasis"/>
+                  <w:rFonts w:ascii="Cambria Math" w:hAnsi="Cambria Math"/>
+                  <w:i w:val="0"/>
+                  <w:iCs w:val="0"/>
+                </w:rPr>
+              </m:ctrlPr>
+            </m:funcPr>
+            <m:fName>
+              <m:r>
+                <m:rPr>
+                  <m:sty m:val="p"/>
+                </m:rPr>
+                <w:rPr>
+                  <w:rStyle w:val="IntenseEmphasis"/>
+                  <w:rFonts w:ascii="Cambria Math" w:hAnsi="Cambria Math"/>
+                </w:rPr>
+                <m:t>max</m:t>
+              </m:r>
+            </m:fName>
+            <m:e>
+              <m:r>
+                <w:rPr>
+                  <w:rStyle w:val="IntenseEmphasis"/>
+                  <w:rFonts w:ascii="Cambria Math" w:hAnsi="Cambria Math"/>
+                </w:rPr>
+                <m:t>l</m:t>
+              </m:r>
+              <m:r>
+                <m:rPr>
+                  <m:aln/>
+                </m:rPr>
+                <w:rPr>
+                  <w:rStyle w:val="IntenseEmphasis"/>
+                  <w:rFonts w:ascii="Cambria Math" w:hAnsi="Cambria Math"/>
+                </w:rPr>
+                <m:t xml:space="preserve">= </m:t>
+              </m:r>
+              <m:d>
+                <m:dPr>
+                  <m:begChr m:val="⌈"/>
+                  <m:endChr m:val="⌉"/>
+                  <m:ctrlPr>
+                    <w:rPr>
+                      <w:rStyle w:val="IntenseEmphasis"/>
+                      <w:rFonts w:ascii="Cambria Math" w:hAnsi="Cambria Math"/>
+                      <w:i w:val="0"/>
+                      <w:iCs w:val="0"/>
+                    </w:rPr>
+                  </m:ctrlPr>
+                </m:dPr>
+                <m:e>
+                  <m:r>
+                    <w:rPr>
+                      <w:rStyle w:val="IntenseEmphasis"/>
+                      <w:rFonts w:ascii="Cambria Math" w:hAnsi="Cambria Math"/>
+                    </w:rPr>
+                    <m:t>kd</m:t>
+                  </m:r>
+                </m:e>
+              </m:d>
+            </m:e>
+          </m:func>
+          <m:r>
+            <w:rPr>
+              <w:rStyle w:val="IntenseEmphasis"/>
+              <w:rFonts w:ascii="Cambria Math" w:hAnsi="Cambria Math"/>
+            </w:rPr>
+            <m:t xml:space="preserve"> </m:t>
+          </m:r>
+          <m:r>
+            <m:rPr>
+              <m:sty m:val="p"/>
+            </m:rPr>
+            <w:rPr>
+              <w:rStyle w:val="IntenseEmphasis"/>
+              <w:rFonts w:ascii="Cambria Math" w:hAnsi="Cambria Math"/>
+            </w:rPr>
+            <m:t xml:space="preserve">where d is </m:t>
+          </m:r>
+          <m:sSup>
+            <m:sSupPr>
+              <m:ctrlPr>
+                <w:rPr>
+                  <w:rStyle w:val="IntenseEmphasis"/>
+                  <w:rFonts w:ascii="Cambria Math" w:hAnsi="Cambria Math"/>
+                  <w:i w:val="0"/>
+                  <w:iCs w:val="0"/>
+                </w:rPr>
+              </m:ctrlPr>
+            </m:sSupPr>
+            <m:e>
+              <m:r>
+                <m:rPr>
+                  <m:sty m:val="p"/>
+                </m:rPr>
+                <w:rPr>
+                  <w:rStyle w:val="IntenseEmphasis"/>
+                  <w:rFonts w:ascii="Cambria Math" w:hAnsi="Cambria Math"/>
+                </w:rPr>
+                <m:t>geometry</m:t>
+              </m:r>
+            </m:e>
+            <m:sup>
+              <m:r>
+                <m:rPr>
+                  <m:sty m:val="p"/>
+                </m:rPr>
+                <w:rPr>
+                  <w:rStyle w:val="IntenseEmphasis"/>
+                  <w:rFonts w:ascii="Cambria Math" w:hAnsi="Cambria Math"/>
+                </w:rPr>
+                <m:t>'</m:t>
+              </m:r>
+            </m:sup>
+          </m:sSup>
+          <m:r>
+            <m:rPr>
+              <m:sty m:val="p"/>
+            </m:rPr>
+            <w:rPr>
+              <w:rStyle w:val="IntenseEmphasis"/>
+              <w:rFonts w:ascii="Cambria Math" w:hAnsi="Cambria Math"/>
+            </w:rPr>
+            <m:t>s</m:t>
+          </m:r>
+          <m:func>
+            <m:funcPr>
+              <m:ctrlPr>
+                <w:rPr>
+                  <w:rStyle w:val="IntenseEmphasis"/>
+                  <w:rFonts w:ascii="Cambria Math" w:hAnsi="Cambria Math"/>
+                  <w:i w:val="0"/>
+                  <w:iCs w:val="0"/>
+                </w:rPr>
+              </m:ctrlPr>
+            </m:funcPr>
+            <m:fName>
+              <m:r>
+                <m:rPr>
+                  <m:sty m:val="p"/>
+                </m:rPr>
+                <w:rPr>
+                  <w:rStyle w:val="IntenseEmphasis"/>
+                  <w:rFonts w:ascii="Cambria Math" w:hAnsi="Cambria Math"/>
+                </w:rPr>
+                <m:t>max</m:t>
+              </m:r>
+            </m:fName>
+            <m:e>
+              <m:r>
+                <m:rPr>
+                  <m:sty m:val="p"/>
+                </m:rPr>
+                <w:rPr>
+                  <w:rStyle w:val="IntenseEmphasis"/>
+                  <w:rFonts w:ascii="Cambria Math" w:hAnsi="Cambria Math"/>
+                </w:rPr>
+                <m:t>dimension</m:t>
+              </m:r>
+            </m:e>
+          </m:func>
+          <m:r>
+            <m:rPr>
+              <m:sty m:val="p"/>
+            </m:rPr>
+            <w:rPr>
+              <w:rStyle w:val="IntenseEmphasis"/>
+              <w:rFonts w:ascii="Cambria Math" w:hAnsi="Cambria Math"/>
+            </w:rPr>
+            <w:br/>
+          </m:r>
+        </m:oMath>
+        <m:oMath>
+          <m:r>
+            <m:rPr>
+              <m:aln/>
+            </m:rPr>
+            <w:rPr>
+              <w:rStyle w:val="IntenseEmphasis"/>
+              <w:rFonts w:ascii="Cambria Math" w:hAnsi="Cambria Math"/>
+            </w:rPr>
+            <m:t>=</m:t>
+          </m:r>
+          <m:d>
+            <m:dPr>
+              <m:begChr m:val="⌈"/>
+              <m:endChr m:val="⌉"/>
+              <m:ctrlPr>
+                <w:rPr>
+                  <w:rStyle w:val="IntenseEmphasis"/>
+                  <w:rFonts w:ascii="Cambria Math" w:hAnsi="Cambria Math"/>
+                  <w:i w:val="0"/>
+                  <w:iCs w:val="0"/>
+                </w:rPr>
+              </m:ctrlPr>
+            </m:dPr>
+            <m:e>
+              <m:r>
+                <w:rPr>
+                  <w:rStyle w:val="IntenseEmphasis"/>
+                  <w:rFonts w:ascii="Cambria Math" w:hAnsi="Cambria Math"/>
+                </w:rPr>
+                <m:t>10λk</m:t>
+              </m:r>
+            </m:e>
+          </m:d>
+          <m:r>
+            <w:rPr>
+              <w:rStyle w:val="IntenseEmphasis"/>
+              <w:rFonts w:ascii="Cambria Math" w:hAnsi="Cambria Math"/>
+            </w:rPr>
+            <m:t>=</m:t>
+          </m:r>
+          <m:d>
+            <m:dPr>
+              <m:begChr m:val="⌈"/>
+              <m:endChr m:val="⌉"/>
+              <m:ctrlPr>
+                <w:rPr>
+                  <w:rStyle w:val="IntenseEmphasis"/>
+                  <w:rFonts w:ascii="Cambria Math" w:hAnsi="Cambria Math"/>
+                  <w:i w:val="0"/>
+                  <w:iCs w:val="0"/>
+                </w:rPr>
+              </m:ctrlPr>
+            </m:dPr>
+            <m:e>
+              <m:r>
+                <w:rPr>
+                  <w:rStyle w:val="IntenseEmphasis"/>
+                  <w:rFonts w:ascii="Cambria Math" w:hAnsi="Cambria Math"/>
+                </w:rPr>
+                <m:t>20π</m:t>
+              </m:r>
+            </m:e>
+          </m:d>
+          <m:r>
+            <w:rPr>
+              <w:rStyle w:val="IntenseEmphasis"/>
+              <w:rFonts w:ascii="Cambria Math" w:hAnsi="Cambria Math"/>
+            </w:rPr>
+            <m:t>=63</m:t>
+          </m:r>
+          <m:r>
+            <m:rPr>
+              <m:sty m:val="p"/>
+            </m:rPr>
+            <w:rPr>
+              <w:rStyle w:val="IntenseEmphasis"/>
+              <w:rFonts w:ascii="Cambria Math" w:hAnsi="Cambria Math"/>
+            </w:rPr>
+            <w:br/>
+          </m:r>
+        </m:oMath>
+        <m:oMath>
+          <m:r>
+            <w:rPr>
+              <w:rStyle w:val="IntenseEmphasis"/>
+              <w:rFonts w:ascii="Cambria Math" w:hAnsi="Cambria Math"/>
+            </w:rPr>
+            <m:t>num harmonics=</m:t>
+          </m:r>
+          <m:sSup>
+            <m:sSupPr>
+              <m:ctrlPr>
+                <w:rPr>
+                  <w:rStyle w:val="IntenseEmphasis"/>
+                  <w:rFonts w:ascii="Cambria Math" w:hAnsi="Cambria Math"/>
+                  <w:i w:val="0"/>
+                  <w:iCs w:val="0"/>
+                </w:rPr>
+              </m:ctrlPr>
+            </m:sSupPr>
+            <m:e>
+              <m:d>
+                <m:dPr>
+                  <m:ctrlPr>
+                    <w:rPr>
+                      <w:rStyle w:val="IntenseEmphasis"/>
+                      <w:rFonts w:ascii="Cambria Math" w:hAnsi="Cambria Math"/>
+                      <w:i w:val="0"/>
+                      <w:iCs w:val="0"/>
+                    </w:rPr>
+                  </m:ctrlPr>
+                </m:dPr>
+                <m:e>
+                  <m:func>
+                    <m:funcPr>
+                      <m:ctrlPr>
+                        <w:rPr>
+                          <w:rStyle w:val="IntenseEmphasis"/>
+                          <w:rFonts w:ascii="Cambria Math" w:hAnsi="Cambria Math"/>
+                          <w:i w:val="0"/>
+                          <w:iCs w:val="0"/>
+                        </w:rPr>
+                      </m:ctrlPr>
+                    </m:funcPr>
+                    <m:fName>
+                      <m:r>
+                        <m:rPr>
+                          <m:sty m:val="p"/>
+                        </m:rPr>
+                        <w:rPr>
+                          <w:rStyle w:val="IntenseEmphasis"/>
+                          <w:rFonts w:ascii="Cambria Math" w:hAnsi="Cambria Math"/>
+                        </w:rPr>
+                        <m:t>max</m:t>
+                      </m:r>
+                    </m:fName>
+                    <m:e>
+                      <m:r>
+                        <w:rPr>
+                          <w:rStyle w:val="IntenseEmphasis"/>
+                          <w:rFonts w:ascii="Cambria Math" w:hAnsi="Cambria Math"/>
+                        </w:rPr>
+                        <m:t>l</m:t>
+                      </m:r>
+                    </m:e>
+                  </m:func>
+                </m:e>
+              </m:d>
+            </m:e>
+            <m:sup>
+              <m:r>
+                <w:rPr>
+                  <w:rStyle w:val="IntenseEmphasis"/>
+                  <w:rFonts w:ascii="Cambria Math" w:hAnsi="Cambria Math"/>
+                </w:rPr>
+                <m:t>2</m:t>
+              </m:r>
+            </m:sup>
+          </m:sSup>
+          <m:r>
+            <w:rPr>
+              <w:rStyle w:val="IntenseEmphasis"/>
+              <w:rFonts w:ascii="Cambria Math" w:hAnsi="Cambria Math"/>
+            </w:rPr>
+            <m:t>+2</m:t>
+          </m:r>
+          <m:func>
+            <m:funcPr>
+              <m:ctrlPr>
+                <w:rPr>
+                  <w:rStyle w:val="IntenseEmphasis"/>
+                  <w:rFonts w:ascii="Cambria Math" w:hAnsi="Cambria Math"/>
+                  <w:i w:val="0"/>
+                  <w:iCs w:val="0"/>
+                </w:rPr>
+              </m:ctrlPr>
+            </m:funcPr>
+            <m:fName>
+              <m:r>
+                <m:rPr>
+                  <m:sty m:val="p"/>
+                </m:rPr>
+                <w:rPr>
+                  <w:rStyle w:val="IntenseEmphasis"/>
+                  <w:rFonts w:ascii="Cambria Math" w:hAnsi="Cambria Math"/>
+                </w:rPr>
+                <m:t>max</m:t>
+              </m:r>
+            </m:fName>
+            <m:e>
+              <m:r>
+                <w:rPr>
+                  <w:rStyle w:val="IntenseEmphasis"/>
+                  <w:rFonts w:ascii="Cambria Math" w:hAnsi="Cambria Math"/>
+                </w:rPr>
+                <m:t>l</m:t>
+              </m:r>
+            </m:e>
+          </m:func>
+          <m:r>
+            <w:rPr>
+              <w:rStyle w:val="IntenseEmphasis"/>
+              <w:rFonts w:ascii="Cambria Math" w:hAnsi="Cambria Math"/>
+            </w:rPr>
+            <m:t>+1=</m:t>
+          </m:r>
+          <m:sSup>
+            <m:sSupPr>
+              <m:ctrlPr>
+                <w:rPr>
+                  <w:rStyle w:val="IntenseEmphasis"/>
+                  <w:rFonts w:ascii="Cambria Math" w:hAnsi="Cambria Math"/>
+                  <w:i w:val="0"/>
+                  <w:iCs w:val="0"/>
+                </w:rPr>
+              </m:ctrlPr>
+            </m:sSupPr>
+            <m:e>
+              <m:r>
+                <w:rPr>
+                  <w:rStyle w:val="IntenseEmphasis"/>
+                  <w:rFonts w:ascii="Cambria Math" w:hAnsi="Cambria Math"/>
+                </w:rPr>
+                <m:t>63</m:t>
+              </m:r>
+            </m:e>
+            <m:sup>
+              <m:r>
+                <w:rPr>
+                  <w:rStyle w:val="IntenseEmphasis"/>
+                  <w:rFonts w:ascii="Cambria Math" w:hAnsi="Cambria Math"/>
+                </w:rPr>
+                <m:t>2</m:t>
+              </m:r>
+            </m:sup>
+          </m:sSup>
+          <m:r>
+            <w:rPr>
+              <w:rStyle w:val="IntenseEmphasis"/>
+              <w:rFonts w:ascii="Cambria Math" w:hAnsi="Cambria Math"/>
+            </w:rPr>
+            <m:t>+2*63+1=4096</m:t>
+          </m:r>
+        </m:oMath>
+      </m:oMathPara>
+    </w:p>
+    <w:p>
+      <w:pPr>
+        <w:rPr>
+          <w:rStyle w:val="IntenseEmphasis"/>
+        </w:rPr>
+      </w:pPr>
+      <w:r>
+        <w:rPr>
+          <w:rStyle w:val="IntenseEmphasis"/>
+        </w:rPr>
+        <w:t>Since my routine does num harmonics + 1 solves, t</w:t>
+      </w:r>
+      <w:r>
+        <w:rPr>
+          <w:rStyle w:val="IntenseEmphasis"/>
+        </w:rPr>
+        <w:t xml:space="preserve">his would take &gt; </w:t>
+      </w:r>
+      <w:r>
+        <w:rPr>
+          <w:rStyle w:val="IntenseEmphasis"/>
+        </w:rPr>
+        <w:t>434</w:t>
+      </w:r>
+      <w:r>
+        <w:rPr>
+          <w:rStyle w:val="IntenseEmphasis"/>
+        </w:rPr>
+        <w:t xml:space="preserve"> hours</w:t>
+      </w:r>
+      <w:r>
+        <w:rPr>
+          <w:rStyle w:val="IntenseEmphasis"/>
+        </w:rPr>
+        <w:t xml:space="preserve"> = </w:t>
+      </w:r>
+      <w:r>
+        <w:rPr>
+          <w:rStyle w:val="IntenseEmphasis"/>
+        </w:rPr>
+        <w:t>18.1</w:t>
+      </w:r>
+      <w:r>
+        <w:rPr>
+          <w:rStyle w:val="IntenseEmphasis"/>
+        </w:rPr>
+        <w:t xml:space="preserve"> days</w:t>
+      </w:r>
+      <w:r>
+        <w:rPr>
+          <w:rStyle w:val="IntenseEmphasis"/>
+        </w:rPr>
+        <w:t xml:space="preserve"> </w:t>
+      </w:r>
+      <w:r>
+        <w:rPr>
+          <w:rStyle w:val="IntenseEmphasis"/>
+        </w:rPr>
+        <w:t xml:space="preserve">IF it ran at the same speed as the 10000 element slotted cylinder which it was would take much longer due to requiring finer discretization </w:t>
+      </w:r>
+      <w:r>
+        <w:rPr>
+          <w:rStyle w:val="IntenseEmphasis"/>
+        </w:rPr>
+        <w:t xml:space="preserve">to run </w:t>
+      </w:r>
+      <w:r>
+        <w:rPr>
+          <w:rStyle w:val="IntenseEmphasis"/>
+        </w:rPr>
+        <w:t>on my laptop</w:t>
+      </w:r>
+      <w:r>
+        <w:rPr>
+          <w:rStyle w:val="IntenseEmphasis"/>
+        </w:rPr>
+        <w:t>.  Can I truncate the scattering matrix more?</w:t>
+      </w:r>
+      <w:r>
+        <w:rPr>
+          <w:rStyle w:val="IntenseEmphasis"/>
+        </w:rPr>
+        <w:t xml:space="preserve"> </w:t>
+      </w:r>
+      <w:r>
+        <w:rPr>
+          <w:rStyle w:val="IntenseEmphasis"/>
+        </w:rPr>
+        <w:t>How do I figure out when I can truncate the scattering matrix?</w:t>
+      </w:r>
+    </w:p>
+    <w:p>
+      <w:pPr>
+        <w:rPr>
+          <w:rStyle w:val="IntenseEmphasis"/>
+        </w:rPr>
+      </w:pPr>
+      <w:r>
+        <w:rPr>
+          <w:rStyle w:val="IntenseEmphasis"/>
+        </w:rPr>
+        <w:t xml:space="preserve">Looking at Utkarsh and Eric’s first EM WS paper, </w:t>
+      </w:r>
+      <w:r>
+        <w:rPr>
+          <w:rStyle w:val="IntenseEmphasis"/>
+        </w:rPr>
+        <w:t xml:space="preserve">they imply on page 10 in the scattering example that </w:t>
+      </w:r>
+    </w:p>
+    <w:p>
+      <w:pPr>
+        <w:rPr>
+          <w:rStyle w:val="IntenseEmphasis"/>
+          <w:rFonts w:eastAsiaTheme="minorEastAsia"/>
+          <w:iCs w:val="0"/>
+        </w:rPr>
+      </w:pPr>
+      <m:oMathPara>
+        <m:oMath>
+          <m:r>
+            <w:rPr>
+              <w:rStyle w:val="IntenseEmphasis"/>
+              <w:rFonts w:ascii="Cambria Math" w:hAnsi="Cambria Math"/>
+            </w:rPr>
+            <m:t>num harmonic</m:t>
+          </m:r>
+          <m:r>
+            <m:rPr>
+              <m:sty m:val="p"/>
+            </m:rPr>
+            <w:rPr>
+              <w:rStyle w:val="IntenseEmphasis"/>
+              <w:rFonts w:ascii="Cambria Math" w:hAnsi="Cambria Math"/>
+            </w:rPr>
+            <m:t>s=</m:t>
+          </m:r>
+          <m:d>
+            <m:dPr>
+              <m:begChr m:val="⌈"/>
+              <m:endChr m:val="⌉"/>
+              <m:ctrlPr>
+                <w:rPr>
+                  <w:rStyle w:val="IntenseEmphasis"/>
+                  <w:rFonts w:ascii="Cambria Math" w:hAnsi="Cambria Math"/>
+                  <w:i w:val="0"/>
+                  <w:iCs w:val="0"/>
+                </w:rPr>
+              </m:ctrlPr>
+            </m:dPr>
+            <m:e>
+              <m:r>
+                <w:rPr>
+                  <w:rStyle w:val="IntenseEmphasis"/>
+                  <w:rFonts w:ascii="Cambria Math" w:hAnsi="Cambria Math"/>
+                </w:rPr>
+                <m:t>kd</m:t>
+              </m:r>
+            </m:e>
+          </m:d>
+          <m:r>
+            <w:rPr>
+              <w:rStyle w:val="IntenseEmphasis"/>
+              <w:rFonts w:ascii="Cambria Math" w:hAnsi="Cambria Math"/>
+            </w:rPr>
+            <m:t xml:space="preserve"> </m:t>
+          </m:r>
+          <m:r>
+            <m:rPr>
+              <m:sty m:val="p"/>
+            </m:rPr>
+            <w:rPr>
+              <w:rStyle w:val="IntenseEmphasis"/>
+              <w:rFonts w:ascii="Cambria Math" w:hAnsi="Cambria Math"/>
+            </w:rPr>
+            <m:t xml:space="preserve">where d is </m:t>
+          </m:r>
+          <m:sSup>
+            <m:sSupPr>
+              <m:ctrlPr>
+                <w:rPr>
+                  <w:rStyle w:val="IntenseEmphasis"/>
+                  <w:rFonts w:ascii="Cambria Math" w:hAnsi="Cambria Math"/>
+                  <w:i w:val="0"/>
+                  <w:iCs w:val="0"/>
+                </w:rPr>
+              </m:ctrlPr>
+            </m:sSupPr>
+            <m:e>
+              <m:r>
+                <m:rPr>
+                  <m:sty m:val="p"/>
+                </m:rPr>
+                <w:rPr>
+                  <w:rStyle w:val="IntenseEmphasis"/>
+                  <w:rFonts w:ascii="Cambria Math" w:hAnsi="Cambria Math"/>
+                </w:rPr>
+                <m:t>geometry</m:t>
+              </m:r>
+            </m:e>
+            <m:sup>
+              <m:r>
+                <m:rPr>
+                  <m:sty m:val="p"/>
+                </m:rPr>
+                <w:rPr>
+                  <w:rStyle w:val="IntenseEmphasis"/>
+                  <w:rFonts w:ascii="Cambria Math" w:hAnsi="Cambria Math"/>
+                </w:rPr>
+                <m:t>'</m:t>
+              </m:r>
+            </m:sup>
+          </m:sSup>
+          <m:r>
+            <m:rPr>
+              <m:sty m:val="p"/>
+            </m:rPr>
+            <w:rPr>
+              <w:rStyle w:val="IntenseEmphasis"/>
+              <w:rFonts w:ascii="Cambria Math" w:hAnsi="Cambria Math"/>
+            </w:rPr>
+            <m:t>s</m:t>
+          </m:r>
+          <m:func>
+            <m:funcPr>
+              <m:ctrlPr>
+                <w:rPr>
+                  <w:rStyle w:val="IntenseEmphasis"/>
+                  <w:rFonts w:ascii="Cambria Math" w:hAnsi="Cambria Math"/>
+                  <w:i w:val="0"/>
+                  <w:iCs w:val="0"/>
+                </w:rPr>
+              </m:ctrlPr>
+            </m:funcPr>
+            <m:fName>
+              <m:r>
+                <m:rPr>
+                  <m:sty m:val="p"/>
+                </m:rPr>
+                <w:rPr>
+                  <w:rStyle w:val="IntenseEmphasis"/>
+                  <w:rFonts w:ascii="Cambria Math" w:hAnsi="Cambria Math"/>
+                </w:rPr>
+                <m:t>max</m:t>
+              </m:r>
+            </m:fName>
+            <m:e>
+              <m:r>
+                <m:rPr>
+                  <m:sty m:val="p"/>
+                </m:rPr>
+                <w:rPr>
+                  <w:rStyle w:val="IntenseEmphasis"/>
+                  <w:rFonts w:ascii="Cambria Math" w:hAnsi="Cambria Math"/>
+                </w:rPr>
+                <m:t>dimension</m:t>
+              </m:r>
+            </m:e>
+          </m:func>
+        </m:oMath>
+      </m:oMathPara>
+    </w:p>
+    <w:p>
+      <w:pPr>
+        <w:rPr>
+          <w:rStyle w:val="IntenseEmphasis"/>
+        </w:rPr>
+      </w:pPr>
+      <w:r>
+        <w:rPr>
+          <w:rStyle w:val="IntenseEmphasis"/>
+          <w:rFonts w:eastAsiaTheme="minorEastAsia"/>
+          <w:iCs w:val="0"/>
+        </w:rPr>
+        <w:t xml:space="preserve">With this in mind, </w:t>
+      </w:r>
+      <w:r>
+        <w:rPr>
+          <w:rStyle w:val="IntenseEmphasis"/>
+          <w:rFonts w:eastAsiaTheme="minorEastAsia"/>
+          <w:iCs w:val="0"/>
+        </w:rPr>
+        <w:t xml:space="preserve">for a </w:t>
+      </w:r>
+      <m:oMath>
+        <m:r>
+          <m:rPr>
+            <m:sty m:val="p"/>
+          </m:rPr>
+          <w:rPr>
+            <w:rStyle w:val="IntenseEmphasis"/>
+            <w:rFonts w:ascii="Cambria Math" w:eastAsiaTheme="minorEastAsia" w:hAnsi="Cambria Math"/>
+          </w:rPr>
+          <m:t>10λ</m:t>
+        </m:r>
+      </m:oMath>
+      <w:r>
+        <w:rPr>
+          <w:rStyle w:val="IntenseEmphasis"/>
+          <w:rFonts w:eastAsiaTheme="minorEastAsia"/>
+          <w:iCs w:val="0"/>
+        </w:rPr>
+        <w:t xml:space="preserve"> scatterer, I should be able to get away with</w:t>
+      </w:r>
+      <w:r>
+        <w:rPr>
+          <w:rStyle w:val="IntenseEmphasis"/>
+          <w:rFonts w:eastAsiaTheme="minorEastAsia"/>
+          <w:iCs w:val="0"/>
+        </w:rPr>
+        <w:t xml:space="preserve"> num harmonics = 63, but for good measure if I set </w:t>
+      </w:r>
+      <w:r>
+        <w:rPr>
+          <w:rStyle w:val="IntenseEmphasis"/>
+          <w:rFonts w:eastAsiaTheme="minorEastAsia"/>
+          <w:iCs w:val="0"/>
+        </w:rPr>
+        <w:t>num harmonics = 100, max l = 9.</w:t>
+      </w:r>
+      <w:r>
+        <w:rPr>
+          <w:rStyle w:val="IntenseEmphasis"/>
+          <w:rFonts w:eastAsiaTheme="minorEastAsia"/>
+          <w:iCs w:val="0"/>
+        </w:rPr>
+        <w:t xml:space="preserve"> If this is true, then I need to update the documentation to reflect this.</w:t>
+      </w:r>
+    </w:p>
+    <w:p>
+      <w:r>
+        <w:rPr>
+          <w:b/>
+          <w:bCs/>
+        </w:rPr>
+        <w:t>Run 7.5</w:t>
+      </w:r>
+      <w:r>
+        <w:t xml:space="preserve"> was the same as 7, but with 4 octree levels.  It was a bit slower.</w:t>
+      </w:r>
+    </w:p>
+    <w:p>
+      <w:r>
+        <w:t xml:space="preserve">Left off </w:t>
+      </w:r>
+      <w:r>
+        <w:t>going to rerun test 8 geo to see speed up with changes to Js</w:t>
+      </w:r>
+    </w:p>
+    <w:p>
+      <w:r>
+        <w:rPr>
+          <w:b/>
+          <w:bCs/>
+        </w:rPr>
+        <w:t>Run 8</w:t>
+      </w:r>
+      <w:r>
+        <w:t xml:space="preserve"> will </w:t>
+      </w:r>
+      <w:r>
+        <w:t xml:space="preserve">run the </w:t>
+      </w:r>
+      <w:r>
+        <w:t xml:space="preserve">6206 </w:t>
+      </w:r>
+      <w:r>
+        <w:t xml:space="preserve">element cylinder at a WS mode. </w:t>
+      </w:r>
+      <w:r>
+        <w:t xml:space="preserve">This was successful </w:t>
+      </w:r>
+      <w:r>
+        <w:t xml:space="preserve">(GMRES converged on every solve) </w:t>
+      </w:r>
+      <w:r>
+        <w:t xml:space="preserve">and took 8272 seconds = </w:t>
+      </w:r>
+      <w:r>
+        <w:t xml:space="preserve">137 minutes.  </w:t>
+      </w:r>
+      <w:r>
+        <w:t xml:space="preserve">The image below </w:t>
+      </w:r>
+      <w:r>
+        <w:t xml:space="preserve">on the left </w:t>
+      </w:r>
+      <w:r>
+        <w:t>shows the sources’ magnitudes on the cylinder</w:t>
+      </w:r>
+      <w:r>
+        <w:t xml:space="preserve"> and on the right are the WS time delays.</w:t>
+      </w:r>
+    </w:p>
+    <w:p>
+      <w:r>
+        <w:rPr>
+          <w:noProof/>
+        </w:rPr>
         <w:lastRenderedPageBreak/>
-        <w:t>Run 5 will be a cylinder with 6206 elements for a single solve not using ACA</w:t>
-      </w:r>
-      <w:r>
-        <w:t xml:space="preserve">. This ran in </w:t>
-      </w:r>
-      <w:r>
-        <w:t>556 seconds.</w:t>
-      </w:r>
-    </w:p>
-    <w:p>
-      <w:r>
-        <w:t>Run 6 was the same as 5 but with ACA.  GMRES converged in 712 iterations and ran total in 208 seconds.</w:t>
-      </w:r>
-    </w:p>
-    <w:p>
-      <w:r>
-        <w:t>Run6.5 is the same as 6, but uses 4 octree levels.  This is simply to help me judge how many levels to use in run 7 with more elements.</w:t>
-      </w:r>
-    </w:p>
-    <w:p>
-      <w:r>
-        <w:t xml:space="preserve">Run 7 I will go back to the </w:t>
-      </w:r>
-      <w:r>
-        <w:t>10000 element cylinder and run it with ACA observing the runtime and convergence of GMRES.</w:t>
-      </w:r>
-      <w:r>
-        <w:t xml:space="preserve"> GMRES converge with </w:t>
-      </w:r>
-      <w:r>
-        <w:t>4657 iterations and a total runtime of 918 seconds with 3 octree levels.</w:t>
-      </w:r>
-    </w:p>
+        <w:drawing>
+          <wp:inline distT="0" distB="0" distL="0" distR="0" wp14:anchorId="28753ED0" wp14:editId="4B5D0B71">
+            <wp:extent cx="2774771" cy="2552434"/>
+            <wp:effectExtent l="0" t="0" r="6985" b="635"/>
+            <wp:docPr id="10" name="Picture 10" descr="A picture containing text&#10;&#10;Description automatically generated"/>
+            <wp:cNvGraphicFramePr>
+              <a:graphicFrameLocks xmlns:a="http://schemas.openxmlformats.org/drawingml/2006/main" noChangeAspect="1"/>
+            </wp:cNvGraphicFramePr>
+            <a:graphic xmlns:a="http://schemas.openxmlformats.org/drawingml/2006/main">
+              <a:graphicData uri="http://schemas.openxmlformats.org/drawingml/2006/picture">
+                <pic:pic xmlns:pic="http://schemas.openxmlformats.org/drawingml/2006/picture">
+                  <pic:nvPicPr>
+                    <pic:cNvPr id="10" name="Picture 10" descr="A picture containing text&#10;&#10;Description automatically generated"/>
+                    <pic:cNvPicPr/>
+                  </pic:nvPicPr>
+                  <pic:blipFill>
+                    <a:blip r:embed="rId14"/>
+                    <a:stretch>
+                      <a:fillRect/>
+                    </a:stretch>
+                  </pic:blipFill>
+                  <pic:spPr>
+                    <a:xfrm>
+                      <a:off x="0" y="0"/>
+                      <a:ext cx="2790756" cy="2567138"/>
+                    </a:xfrm>
+                    <a:prstGeom prst="rect">
+                      <a:avLst/>
+                    </a:prstGeom>
+                  </pic:spPr>
+                </pic:pic>
+              </a:graphicData>
+            </a:graphic>
+          </wp:inline>
+        </w:drawing>
+      </w:r>
+      <w:r>
+        <w:rPr>
+          <w:noProof/>
+        </w:rPr>
+        <w:drawing>
+          <wp:inline distT="0" distB="0" distL="0" distR="0" wp14:anchorId="59569A87" wp14:editId="03C28609">
+            <wp:extent cx="3143990" cy="2355139"/>
+            <wp:effectExtent l="0" t="0" r="0" b="7620"/>
+            <wp:docPr id="11" name="Picture 11" descr="Chart, line chart&#10;&#10;Description automatically generated"/>
+            <wp:cNvGraphicFramePr>
+              <a:graphicFrameLocks xmlns:a="http://schemas.openxmlformats.org/drawingml/2006/main" noChangeAspect="1"/>
+            </wp:cNvGraphicFramePr>
+            <a:graphic xmlns:a="http://schemas.openxmlformats.org/drawingml/2006/main">
+              <a:graphicData uri="http://schemas.openxmlformats.org/drawingml/2006/picture">
+                <pic:pic xmlns:pic="http://schemas.openxmlformats.org/drawingml/2006/picture">
+                  <pic:nvPicPr>
+                    <pic:cNvPr id="11" name="Picture 11" descr="Chart, line chart&#10;&#10;Description automatically generated"/>
+                    <pic:cNvPicPr>
+                      <a:picLocks noChangeAspect="1" noChangeArrowheads="1"/>
+                    </pic:cNvPicPr>
+                  </pic:nvPicPr>
+                  <pic:blipFill>
+                    <a:blip r:embed="rId15" cstate="print">
+                      <a:extLst>
+                        <a:ext uri="{28A0092B-C50C-407E-A947-70E740481C1C}">
+                          <a14:useLocalDpi xmlns:a14="http://schemas.microsoft.com/office/drawing/2010/main" val="0"/>
+                        </a:ext>
+                      </a:extLst>
+                    </a:blip>
+                    <a:srcRect/>
+                    <a:stretch>
+                      <a:fillRect/>
+                    </a:stretch>
+                  </pic:blipFill>
+                  <pic:spPr bwMode="auto">
+                    <a:xfrm>
+                      <a:off x="0" y="0"/>
+                      <a:ext cx="3166740" cy="2372181"/>
+                    </a:xfrm>
+                    <a:prstGeom prst="rect">
+                      <a:avLst/>
+                    </a:prstGeom>
+                    <a:noFill/>
+                    <a:ln>
+                      <a:noFill/>
+                    </a:ln>
+                  </pic:spPr>
+                </pic:pic>
+              </a:graphicData>
+            </a:graphic>
+          </wp:inline>
+        </w:drawing>
+      </w:r>
+    </w:p>
+    <w:p>
+      <w:r>
+        <w:rPr>
+          <w:b/>
+          <w:bCs/>
+        </w:rPr>
+        <w:t>Run 9</w:t>
+      </w:r>
+      <w:r>
+        <w:t xml:space="preserve"> I should try going back to a cylinder with a hole and running a single solve again (look back at was done to make sure this is not a duplicate test).</w:t>
+      </w:r>
+    </w:p>
+    <w:p>
+      <w:pPr>
+        <w:pStyle w:val="Heading2"/>
+      </w:pPr>
+      <w:r>
+        <w:t>Test 10: Back to the cylinder with a hole</w:t>
+      </w:r>
+    </w:p>
+    <w:p>
+      <w:r>
+        <w:rPr>
+          <w:b/>
+          <w:bCs/>
+        </w:rPr>
+        <w:t xml:space="preserve">Run 1 </w:t>
+      </w:r>
+      <w:r>
+        <w:t xml:space="preserve">I will rerun a single solve of </w:t>
+      </w:r>
+      <w:r>
+        <w:t xml:space="preserve">the first </w:t>
+      </w:r>
+      <w:r>
+        <w:t>cylinder with a hole</w:t>
+      </w:r>
+      <w:r>
+        <w:t xml:space="preserve"> with </w:t>
+      </w:r>
+      <w:r>
+        <w:t xml:space="preserve">3436 elements. Lambda = </w:t>
+      </w:r>
+      <w:r>
+        <w:t>1.65</w:t>
+      </w:r>
+      <w:r>
+        <w:t xml:space="preserve">. Ran with no problems in </w:t>
+      </w:r>
+      <w:r>
+        <w:t>89 seconds.</w:t>
+      </w:r>
+    </w:p>
+    <w:p>
+      <w:r>
+        <w:rPr>
+          <w:b/>
+          <w:bCs/>
+        </w:rPr>
+        <w:t>Run 2</w:t>
+      </w:r>
+      <w:r>
+        <w:t xml:space="preserve"> </w:t>
+      </w:r>
+      <w:r>
+        <w:t xml:space="preserve">Same as run 1, but with </w:t>
+      </w:r>
+      <w:r>
+        <w:t>6692 elements and holding lambda constant = 1.65.  Not decreasing lambda makes this different than previous tests.</w:t>
+      </w:r>
+      <w:r>
+        <w:t xml:space="preserve">  Ran with no problems in 342 seconds.</w:t>
+      </w:r>
+    </w:p>
+    <w:p>
+      <w:r>
+        <w:rPr>
+          <w:b/>
+          <w:bCs/>
+        </w:rPr>
+        <w:t>Run 3</w:t>
+      </w:r>
+      <w:r>
+        <w:t xml:space="preserve"> Same as run 1 and 2, but with </w:t>
+      </w:r>
+      <w:r>
+        <w:t>10212</w:t>
+      </w:r>
+      <w:r>
+        <w:t xml:space="preserve"> elements and holding lambda constant = 1.65.  </w:t>
+      </w:r>
+      <w:r>
+        <w:t>When lambda was held to be 10</w:t>
+      </w:r>
+      <w:r>
+        <w:t xml:space="preserve"> element</w:t>
+      </w:r>
+      <w:r>
+        <w:t xml:space="preserve"> edge lengths</w:t>
+      </w:r>
+      <w:r>
+        <w:t>, this test failed (i.e. GMRES was not converging).</w:t>
+      </w:r>
+      <w:r>
+        <w:t xml:space="preserve">  GMRES converged in 1793</w:t>
+      </w:r>
+      <w:r>
+        <w:t xml:space="preserve"> iterations and total runtime was 625 seconds.  This was successful.</w:t>
+      </w:r>
+    </w:p>
+    <w:p>
+      <w:r>
+        <w:rPr>
+          <w:b/>
+          <w:bCs/>
+        </w:rPr>
+        <w:t>Run 4</w:t>
+      </w:r>
+      <w:r>
+        <w:t xml:space="preserve"> is back to running the same problem as run 1, but </w:t>
+      </w:r>
+      <w:r>
+        <w:t>at</w:t>
+      </w:r>
+      <w:r>
+        <w:t xml:space="preserve"> WS mode </w:t>
+      </w:r>
+      <w:r>
+        <w:t xml:space="preserve">81 </w:t>
+      </w:r>
+      <w:r>
+        <w:t>and computing the WS time delays.</w:t>
+      </w:r>
+      <w:r>
+        <w:t xml:space="preserve">  </w:t>
+      </w:r>
+      <w:r>
+        <w:t xml:space="preserve">This ran with GMRES converging for all solves and a total runtime of 1457 seconds = </w:t>
+      </w:r>
+      <w:r>
+        <w:t xml:space="preserve">24.2 minutes.  The plots below are the magnitude of sources </w:t>
+      </w:r>
+      <w:r>
+        <w:t xml:space="preserve">for WS mode 81 </w:t>
+      </w:r>
+      <w:r>
+        <w:t>on the cylinder and time delays.</w:t>
+      </w:r>
+    </w:p>
+    <w:p>
+      <w:r>
+        <w:rPr>
+          <w:noProof/>
+        </w:rPr>
+        <w:drawing>
+          <wp:inline distT="0" distB="0" distL="0" distR="0" wp14:anchorId="427D2143" wp14:editId="16D81133">
+            <wp:extent cx="2484190" cy="2373782"/>
+            <wp:effectExtent l="0" t="0" r="0" b="7620"/>
+            <wp:docPr id="12" name="Picture 12" descr="A picture containing text&#10;&#10;Description automatically generated"/>
+            <wp:cNvGraphicFramePr>
+              <a:graphicFrameLocks xmlns:a="http://schemas.openxmlformats.org/drawingml/2006/main" noChangeAspect="1"/>
+            </wp:cNvGraphicFramePr>
+            <a:graphic xmlns:a="http://schemas.openxmlformats.org/drawingml/2006/main">
+              <a:graphicData uri="http://schemas.openxmlformats.org/drawingml/2006/picture">
+                <pic:pic xmlns:pic="http://schemas.openxmlformats.org/drawingml/2006/picture">
+                  <pic:nvPicPr>
+                    <pic:cNvPr id="12" name="Picture 12" descr="A picture containing text&#10;&#10;Description automatically generated"/>
+                    <pic:cNvPicPr/>
+                  </pic:nvPicPr>
+                  <pic:blipFill>
+                    <a:blip r:embed="rId16"/>
+                    <a:stretch>
+                      <a:fillRect/>
+                    </a:stretch>
+                  </pic:blipFill>
+                  <pic:spPr>
+                    <a:xfrm>
+                      <a:off x="0" y="0"/>
+                      <a:ext cx="2491105" cy="2380389"/>
+                    </a:xfrm>
+                    <a:prstGeom prst="rect">
+                      <a:avLst/>
+                    </a:prstGeom>
+                  </pic:spPr>
+                </pic:pic>
+              </a:graphicData>
+            </a:graphic>
+          </wp:inline>
+        </w:drawing>
+      </w:r>
+      <w:r>
+        <w:rPr>
+          <w:noProof/>
+        </w:rPr>
+        <w:drawing>
+          <wp:inline distT="0" distB="0" distL="0" distR="0" wp14:anchorId="5CF2D528" wp14:editId="7133D7F1">
+            <wp:extent cx="3143904" cy="2355074"/>
+            <wp:effectExtent l="0" t="0" r="0" b="7620"/>
+            <wp:docPr id="13" name="Picture 13"/>
+            <wp:cNvGraphicFramePr>
+              <a:graphicFrameLocks xmlns:a="http://schemas.openxmlformats.org/drawingml/2006/main" noChangeAspect="1"/>
+            </wp:cNvGraphicFramePr>
+            <a:graphic xmlns:a="http://schemas.openxmlformats.org/drawingml/2006/main">
+              <a:graphicData uri="http://schemas.openxmlformats.org/drawingml/2006/picture">
+                <pic:pic xmlns:pic="http://schemas.openxmlformats.org/drawingml/2006/picture">
+                  <pic:nvPicPr>
+                    <pic:cNvPr id="0" name="Picture 2"/>
+                    <pic:cNvPicPr>
+                      <a:picLocks noChangeAspect="1" noChangeArrowheads="1"/>
+                    </pic:cNvPicPr>
+                  </pic:nvPicPr>
+                  <pic:blipFill>
+                    <a:blip r:embed="rId17" cstate="print">
+                      <a:extLst>
+                        <a:ext uri="{28A0092B-C50C-407E-A947-70E740481C1C}">
+                          <a14:useLocalDpi xmlns:a14="http://schemas.microsoft.com/office/drawing/2010/main" val="0"/>
+                        </a:ext>
+                      </a:extLst>
+                    </a:blip>
+                    <a:srcRect/>
+                    <a:stretch>
+                      <a:fillRect/>
+                    </a:stretch>
+                  </pic:blipFill>
+                  <pic:spPr bwMode="auto">
+                    <a:xfrm>
+                      <a:off x="0" y="0"/>
+                      <a:ext cx="3151198" cy="2360538"/>
+                    </a:xfrm>
+                    <a:prstGeom prst="rect">
+                      <a:avLst/>
+                    </a:prstGeom>
+                    <a:noFill/>
+                    <a:ln>
+                      <a:noFill/>
+                    </a:ln>
+                  </pic:spPr>
+                </pic:pic>
+              </a:graphicData>
+            </a:graphic>
+          </wp:inline>
+        </w:drawing>
+      </w:r>
+    </w:p>
+    <w:p>
+      <w:r>
+        <w:lastRenderedPageBreak/>
+        <w:t>Based on both images/plots, it is clear that little to no energy is coupling to the interior of the cylinder</w:t>
+      </w:r>
+      <w:r>
+        <w:t>.</w:t>
+      </w:r>
+    </w:p>
+    <w:p>
+      <w:r>
+        <w:rPr>
+          <w:b/>
+          <w:bCs/>
+        </w:rPr>
+        <w:t xml:space="preserve">Run </w:t>
+      </w:r>
+      <w:r>
+        <w:rPr>
+          <w:b/>
+          <w:bCs/>
+        </w:rPr>
+        <w:t>5</w:t>
+      </w:r>
+      <w:r>
+        <w:t xml:space="preserve"> will run the 6692 element cylinder at WS mode 81 with the same lambda value.</w:t>
+      </w:r>
+      <w:r>
+        <w:t xml:space="preserve">  All GMRES </w:t>
+      </w:r>
+      <w:r>
+        <w:t>solves converged and the total runtime was 8742 seconds</w:t>
+      </w:r>
+      <w:r>
+        <w:t xml:space="preserve"> = 145 minutes</w:t>
+      </w:r>
+      <w:r>
+        <w:t>.</w:t>
+      </w:r>
+    </w:p>
+    <w:p>
+      <w:r>
+        <w:rPr>
+          <w:noProof/>
+        </w:rPr>
+        <w:drawing>
+          <wp:inline distT="0" distB="0" distL="0" distR="0" wp14:anchorId="4B7FE0B2" wp14:editId="144D790E">
+            <wp:extent cx="2824758" cy="2659075"/>
+            <wp:effectExtent l="0" t="0" r="0" b="8255"/>
+            <wp:docPr id="17" name="Picture 17" descr="A picture containing text, vessel&#10;&#10;Description automatically generated"/>
+            <wp:cNvGraphicFramePr>
+              <a:graphicFrameLocks xmlns:a="http://schemas.openxmlformats.org/drawingml/2006/main" noChangeAspect="1"/>
+            </wp:cNvGraphicFramePr>
+            <a:graphic xmlns:a="http://schemas.openxmlformats.org/drawingml/2006/main">
+              <a:graphicData uri="http://schemas.openxmlformats.org/drawingml/2006/picture">
+                <pic:pic xmlns:pic="http://schemas.openxmlformats.org/drawingml/2006/picture">
+                  <pic:nvPicPr>
+                    <pic:cNvPr id="17" name="Picture 17" descr="A picture containing text, vessel&#10;&#10;Description automatically generated"/>
+                    <pic:cNvPicPr/>
+                  </pic:nvPicPr>
+                  <pic:blipFill>
+                    <a:blip r:embed="rId18"/>
+                    <a:stretch>
+                      <a:fillRect/>
+                    </a:stretch>
+                  </pic:blipFill>
+                  <pic:spPr>
+                    <a:xfrm>
+                      <a:off x="0" y="0"/>
+                      <a:ext cx="2832309" cy="2666183"/>
+                    </a:xfrm>
+                    <a:prstGeom prst="rect">
+                      <a:avLst/>
+                    </a:prstGeom>
+                  </pic:spPr>
+                </pic:pic>
+              </a:graphicData>
+            </a:graphic>
+          </wp:inline>
+        </w:drawing>
+      </w:r>
+      <w:r>
+        <w:t xml:space="preserve"> </w:t>
+      </w:r>
+      <w:r>
+        <w:rPr>
+          <w:noProof/>
+        </w:rPr>
+        <w:drawing>
+          <wp:inline distT="0" distB="0" distL="0" distR="0" wp14:anchorId="2F2A28B3" wp14:editId="5D7AFCCD">
+            <wp:extent cx="3023185" cy="2267712"/>
+            <wp:effectExtent l="0" t="0" r="6350" b="0"/>
+            <wp:docPr id="15" name="Picture 15"/>
+            <wp:cNvGraphicFramePr>
+              <a:graphicFrameLocks xmlns:a="http://schemas.openxmlformats.org/drawingml/2006/main" noChangeAspect="1"/>
+            </wp:cNvGraphicFramePr>
+            <a:graphic xmlns:a="http://schemas.openxmlformats.org/drawingml/2006/main">
+              <a:graphicData uri="http://schemas.openxmlformats.org/drawingml/2006/picture">
+                <pic:pic xmlns:pic="http://schemas.openxmlformats.org/drawingml/2006/picture">
+                  <pic:nvPicPr>
+                    <pic:cNvPr id="0" name="Picture 1"/>
+                    <pic:cNvPicPr>
+                      <a:picLocks noChangeAspect="1" noChangeArrowheads="1"/>
+                    </pic:cNvPicPr>
+                  </pic:nvPicPr>
+                  <pic:blipFill>
+                    <a:blip r:embed="rId19" cstate="print">
+                      <a:extLst>
+                        <a:ext uri="{28A0092B-C50C-407E-A947-70E740481C1C}">
+                          <a14:useLocalDpi xmlns:a14="http://schemas.microsoft.com/office/drawing/2010/main" val="0"/>
+                        </a:ext>
+                      </a:extLst>
+                    </a:blip>
+                    <a:srcRect/>
+                    <a:stretch>
+                      <a:fillRect/>
+                    </a:stretch>
+                  </pic:blipFill>
+                  <pic:spPr bwMode="auto">
+                    <a:xfrm>
+                      <a:off x="0" y="0"/>
+                      <a:ext cx="3051989" cy="2289318"/>
+                    </a:xfrm>
+                    <a:prstGeom prst="rect">
+                      <a:avLst/>
+                    </a:prstGeom>
+                    <a:noFill/>
+                    <a:ln>
+                      <a:noFill/>
+                    </a:ln>
+                  </pic:spPr>
+                </pic:pic>
+              </a:graphicData>
+            </a:graphic>
+          </wp:inline>
+        </w:drawing>
+      </w:r>
+    </w:p>
+    <w:p>
+      <w:r>
+        <w:rPr>
+          <w:b/>
+          <w:bCs/>
+        </w:rPr>
+        <w:t>Run 6</w:t>
+      </w:r>
+      <w:r>
+        <w:t xml:space="preserve"> </w:t>
+      </w:r>
+      <w:r>
+        <w:t xml:space="preserve">will run the </w:t>
+      </w:r>
+      <w:r>
+        <w:t xml:space="preserve">10212 element cylinder at WS mode 81 with the same lambda value.  All GMRES solves converged and the total runtime was </w:t>
+      </w:r>
+      <w:r>
+        <w:t>11589</w:t>
+      </w:r>
+      <w:r>
+        <w:t xml:space="preserve"> seconds</w:t>
+      </w:r>
+      <w:r>
+        <w:t xml:space="preserve"> = 193 minutes</w:t>
+      </w:r>
+      <w:r>
+        <w:t>.</w:t>
+      </w:r>
+      <w:r>
+        <w:t xml:space="preserve">  </w:t>
+      </w:r>
+    </w:p>
+    <w:p>
+      <w:r>
+        <w:rPr>
+          <w:noProof/>
+        </w:rPr>
+        <w:drawing>
+          <wp:inline distT="0" distB="0" distL="0" distR="0" wp14:anchorId="121DCE1A" wp14:editId="6019A32D">
+            <wp:extent cx="2805379" cy="2646828"/>
+            <wp:effectExtent l="0" t="0" r="0" b="1270"/>
+            <wp:docPr id="14" name="Picture 14" descr="A picture containing text, vessel&#10;&#10;Description automatically generated"/>
+            <wp:cNvGraphicFramePr>
+              <a:graphicFrameLocks xmlns:a="http://schemas.openxmlformats.org/drawingml/2006/main" noChangeAspect="1"/>
+            </wp:cNvGraphicFramePr>
+            <a:graphic xmlns:a="http://schemas.openxmlformats.org/drawingml/2006/main">
+              <a:graphicData uri="http://schemas.openxmlformats.org/drawingml/2006/picture">
+                <pic:pic xmlns:pic="http://schemas.openxmlformats.org/drawingml/2006/picture">
+                  <pic:nvPicPr>
+                    <pic:cNvPr id="14" name="Picture 14" descr="A picture containing text, vessel&#10;&#10;Description automatically generated"/>
+                    <pic:cNvPicPr/>
+                  </pic:nvPicPr>
+                  <pic:blipFill>
+                    <a:blip r:embed="rId20"/>
+                    <a:stretch>
+                      <a:fillRect/>
+                    </a:stretch>
+                  </pic:blipFill>
+                  <pic:spPr>
+                    <a:xfrm>
+                      <a:off x="0" y="0"/>
+                      <a:ext cx="2820854" cy="2661429"/>
+                    </a:xfrm>
+                    <a:prstGeom prst="rect">
+                      <a:avLst/>
+                    </a:prstGeom>
+                  </pic:spPr>
+                </pic:pic>
+              </a:graphicData>
+            </a:graphic>
+          </wp:inline>
+        </w:drawing>
+      </w:r>
+      <w:r>
+        <w:rPr>
+          <w:noProof/>
+        </w:rPr>
+        <w:drawing>
+          <wp:inline distT="0" distB="0" distL="0" distR="0" wp14:anchorId="00A33E34" wp14:editId="11960844">
+            <wp:extent cx="3031203" cy="2274697"/>
+            <wp:effectExtent l="0" t="0" r="0" b="0"/>
+            <wp:docPr id="18" name="Picture 18" descr="Chart, line chart&#10;&#10;Description automatically generated"/>
+            <wp:cNvGraphicFramePr>
+              <a:graphicFrameLocks xmlns:a="http://schemas.openxmlformats.org/drawingml/2006/main" noChangeAspect="1"/>
+            </wp:cNvGraphicFramePr>
+            <a:graphic xmlns:a="http://schemas.openxmlformats.org/drawingml/2006/main">
+              <a:graphicData uri="http://schemas.openxmlformats.org/drawingml/2006/picture">
+                <pic:pic xmlns:pic="http://schemas.openxmlformats.org/drawingml/2006/picture">
+                  <pic:nvPicPr>
+                    <pic:cNvPr id="18" name="Picture 18" descr="Chart, line chart&#10;&#10;Description automatically generated"/>
+                    <pic:cNvPicPr>
+                      <a:picLocks noChangeAspect="1" noChangeArrowheads="1"/>
+                    </pic:cNvPicPr>
+                  </pic:nvPicPr>
+                  <pic:blipFill>
+                    <a:blip r:embed="rId19" cstate="print">
+                      <a:extLst>
+                        <a:ext uri="{28A0092B-C50C-407E-A947-70E740481C1C}">
+                          <a14:useLocalDpi xmlns:a14="http://schemas.microsoft.com/office/drawing/2010/main" val="0"/>
+                        </a:ext>
+                      </a:extLst>
+                    </a:blip>
+                    <a:srcRect/>
+                    <a:stretch>
+                      <a:fillRect/>
+                    </a:stretch>
+                  </pic:blipFill>
+                  <pic:spPr bwMode="auto">
+                    <a:xfrm>
+                      <a:off x="0" y="0"/>
+                      <a:ext cx="3056025" cy="2293324"/>
+                    </a:xfrm>
+                    <a:prstGeom prst="rect">
+                      <a:avLst/>
+                    </a:prstGeom>
+                    <a:noFill/>
+                    <a:ln>
+                      <a:noFill/>
+                    </a:ln>
+                  </pic:spPr>
+                </pic:pic>
+              </a:graphicData>
+            </a:graphic>
+          </wp:inline>
+        </w:drawing>
+      </w:r>
+    </w:p>
+    <w:p>
+      <w:r>
+        <w:t>Next:</w:t>
+      </w:r>
+    </w:p>
+    <w:p>
+      <w:pPr>
+        <w:pStyle w:val="ListParagraph"/>
+        <w:numPr>
+          <w:ilvl w:val="0"/>
+          <w:numId w:val="6"/>
+        </w:numPr>
+        <w:rPr>
+          <w:color w:val="FF0000"/>
+        </w:rPr>
+      </w:pPr>
+      <w:r>
+        <w:rPr>
+          <w:color w:val="FF0000"/>
+        </w:rPr>
+        <w:t>Dense MoM matrix, N^2 elements,</w:t>
+      </w:r>
+    </w:p>
+    <w:p>
+      <w:pPr>
+        <w:pStyle w:val="ListParagraph"/>
+        <w:numPr>
+          <w:ilvl w:val="1"/>
+          <w:numId w:val="6"/>
+        </w:numPr>
+        <w:rPr>
+          <w:color w:val="FF0000"/>
+        </w:rPr>
+      </w:pPr>
+      <w:r>
+        <w:rPr>
+          <w:color w:val="FF0000"/>
+        </w:rPr>
+        <w:t>LU takes N^3 operations</w:t>
+      </w:r>
+    </w:p>
+    <w:p>
+      <w:pPr>
+        <w:pStyle w:val="ListParagraph"/>
+        <w:numPr>
+          <w:ilvl w:val="2"/>
+          <w:numId w:val="6"/>
+        </w:numPr>
+        <w:rPr>
+          <w:color w:val="FF0000"/>
+        </w:rPr>
+      </w:pPr>
+      <w:r>
+        <w:rPr>
+          <w:color w:val="FF0000"/>
+        </w:rPr>
+        <w:t>Just the factorization takes N^3</w:t>
+      </w:r>
+    </w:p>
+    <w:p>
+      <w:pPr>
+        <w:pStyle w:val="ListParagraph"/>
+        <w:numPr>
+          <w:ilvl w:val="2"/>
+          <w:numId w:val="6"/>
+        </w:numPr>
+        <w:rPr>
+          <w:color w:val="FF0000"/>
+        </w:rPr>
+      </w:pPr>
+      <w:r>
+        <w:rPr>
+          <w:color w:val="FF0000"/>
+        </w:rPr>
+        <w:t>Back substitution only takes N^2 per RHS</w:t>
+      </w:r>
+    </w:p>
+    <w:p>
+      <w:pPr>
+        <w:pStyle w:val="ListParagraph"/>
+        <w:numPr>
+          <w:ilvl w:val="2"/>
+          <w:numId w:val="6"/>
+        </w:numPr>
+        <w:rPr>
+          <w:color w:val="FF0000"/>
+        </w:rPr>
+      </w:pPr>
+      <w:r>
+        <w:rPr>
+          <w:color w:val="FF0000"/>
+        </w:rPr>
+        <w:t>With N RHSs N^3 per full solve</w:t>
+      </w:r>
+    </w:p>
+    <w:p>
+      <w:pPr>
+        <w:pStyle w:val="ListParagraph"/>
+        <w:numPr>
+          <w:ilvl w:val="1"/>
+          <w:numId w:val="6"/>
+        </w:numPr>
+        <w:rPr>
+          <w:color w:val="FF0000"/>
+        </w:rPr>
+      </w:pPr>
+      <w:r>
+        <w:rPr>
+          <w:color w:val="FF0000"/>
+        </w:rPr>
+        <w:t>Compress with some routine (ACA)</w:t>
+      </w:r>
+    </w:p>
+    <w:p>
+      <w:pPr>
+        <w:pStyle w:val="ListParagraph"/>
+        <w:numPr>
+          <w:ilvl w:val="2"/>
+          <w:numId w:val="6"/>
+        </w:numPr>
+        <w:rPr>
+          <w:color w:val="FF0000"/>
+        </w:rPr>
+      </w:pPr>
+      <w:r>
+        <w:rPr>
+          <w:color w:val="FF0000"/>
+        </w:rPr>
+        <w:lastRenderedPageBreak/>
+        <w:t>Can get storage to NlogN (not ACA)</w:t>
+      </w:r>
+    </w:p>
+    <w:p>
+      <w:pPr>
+        <w:pStyle w:val="ListParagraph"/>
+        <w:numPr>
+          <w:ilvl w:val="2"/>
+          <w:numId w:val="6"/>
+        </w:numPr>
+        <w:rPr>
+          <w:color w:val="FF0000"/>
+        </w:rPr>
+      </w:pPr>
+      <w:r>
+        <w:rPr>
+          <w:color w:val="FF0000"/>
+        </w:rPr>
+        <w:t>Can’t do LU since we can only multiply matrix</w:t>
+      </w:r>
+    </w:p>
+    <w:p>
+      <w:pPr>
+        <w:pStyle w:val="ListParagraph"/>
+        <w:numPr>
+          <w:ilvl w:val="2"/>
+          <w:numId w:val="6"/>
+        </w:numPr>
+        <w:rPr>
+          <w:color w:val="FF0000"/>
+        </w:rPr>
+      </w:pPr>
+      <w:r>
+        <w:rPr>
+          <w:color w:val="FF0000"/>
+        </w:rPr>
+        <w:t>In theory gmres conveges in N iterations</w:t>
+      </w:r>
+    </w:p>
+    <w:p>
+      <w:pPr>
+        <w:pStyle w:val="ListParagraph"/>
+        <w:numPr>
+          <w:ilvl w:val="2"/>
+          <w:numId w:val="6"/>
+        </w:numPr>
+        <w:rPr>
+          <w:color w:val="FF0000"/>
+        </w:rPr>
+      </w:pPr>
+      <w:r>
+        <w:rPr>
+          <w:color w:val="FF0000"/>
+        </w:rPr>
+        <w:t>Cost N^2logN for one RHS</w:t>
+      </w:r>
+    </w:p>
+    <w:p>
+      <w:pPr>
+        <w:pStyle w:val="ListParagraph"/>
+        <w:numPr>
+          <w:ilvl w:val="2"/>
+          <w:numId w:val="6"/>
+        </w:numPr>
+        <w:rPr>
+          <w:color w:val="FF0000"/>
+        </w:rPr>
+      </w:pPr>
+      <w:r>
+        <w:rPr>
+          <w:color w:val="FF0000"/>
+        </w:rPr>
+        <w:t>For all RHS N^3logN (full solve)</w:t>
+      </w:r>
+    </w:p>
+    <w:p>
+      <w:pPr>
+        <w:pStyle w:val="ListParagraph"/>
+        <w:numPr>
+          <w:ilvl w:val="1"/>
+          <w:numId w:val="6"/>
+        </w:numPr>
+        <w:rPr>
+          <w:color w:val="FF0000"/>
+        </w:rPr>
+      </w:pPr>
+      <w:r>
+        <w:rPr>
+          <w:color w:val="FF0000"/>
+        </w:rPr>
+        <w:t>Good codes, can do this in lower than N iterations with GMRES</w:t>
+      </w:r>
+    </w:p>
+    <w:p>
+      <w:pPr>
+        <w:pStyle w:val="ListParagraph"/>
+        <w:numPr>
+          <w:ilvl w:val="2"/>
+          <w:numId w:val="6"/>
+        </w:numPr>
+        <w:rPr>
+          <w:color w:val="FF0000"/>
+        </w:rPr>
+      </w:pPr>
+      <w:r>
+        <w:rPr>
+          <w:color w:val="FF0000"/>
+        </w:rPr>
+        <w:t>For all RHS would be become ~N^2logN</w:t>
+      </w:r>
+    </w:p>
+    <w:p>
+      <w:pPr>
+        <w:pStyle w:val="ListParagraph"/>
+        <w:numPr>
+          <w:ilvl w:val="3"/>
+          <w:numId w:val="6"/>
+        </w:numPr>
+        <w:rPr>
+          <w:color w:val="FF0000"/>
+        </w:rPr>
+      </w:pPr>
+      <w:r>
+        <w:rPr>
+          <w:color w:val="FF0000"/>
+        </w:rPr>
+        <w:t>Better speed and storage</w:t>
+      </w:r>
+    </w:p>
+    <w:p>
+      <w:pPr>
+        <w:pStyle w:val="ListParagraph"/>
+        <w:ind w:left="2880"/>
+        <w:rPr>
+          <w:color w:val="FF0000"/>
+        </w:rPr>
+      </w:pPr>
+    </w:p>
+    <w:p>
+      <w:pPr>
+        <w:pStyle w:val="ListParagraph"/>
+        <w:numPr>
+          <w:ilvl w:val="0"/>
+          <w:numId w:val="6"/>
+        </w:numPr>
+        <w:rPr>
+          <w:color w:val="FF0000"/>
+        </w:rPr>
+      </w:pPr>
+      <w:r>
+        <w:rPr>
+          <w:color w:val="FF0000"/>
+        </w:rPr>
+        <w:t>Number of iterations above is too large, could be something wrong</w:t>
+      </w:r>
+    </w:p>
+    <w:p>
+      <w:pPr>
+        <w:pStyle w:val="ListParagraph"/>
+        <w:numPr>
+          <w:ilvl w:val="1"/>
+          <w:numId w:val="6"/>
+        </w:numPr>
+        <w:rPr>
+          <w:b/>
+          <w:bCs/>
+          <w:color w:val="FF0000"/>
+        </w:rPr>
+      </w:pPr>
+      <w:r>
+        <w:rPr>
+          <w:b/>
+          <w:bCs/>
+          <w:color w:val="FF0000"/>
+        </w:rPr>
+        <w:t>Since cylinder is closed, this should be ran with CFIE</w:t>
+      </w:r>
+    </w:p>
+    <w:p>
+      <w:pPr>
+        <w:pStyle w:val="ListParagraph"/>
+        <w:numPr>
+          <w:ilvl w:val="2"/>
+          <w:numId w:val="6"/>
+        </w:numPr>
+        <w:rPr>
+          <w:color w:val="FF0000"/>
+        </w:rPr>
+      </w:pPr>
+      <w:r>
+        <w:rPr>
+          <w:color w:val="FF0000"/>
+        </w:rPr>
+        <w:t>Only has mathematical resonances that if I am close to, could be causing large iterations</w:t>
+      </w:r>
+    </w:p>
+    <w:p>
+      <w:pPr>
+        <w:pStyle w:val="ListParagraph"/>
+        <w:numPr>
+          <w:ilvl w:val="1"/>
+          <w:numId w:val="6"/>
+        </w:numPr>
+        <w:rPr>
+          <w:color w:val="FF0000"/>
+        </w:rPr>
+      </w:pPr>
+      <w:r>
+        <w:rPr>
+          <w:color w:val="FF0000"/>
+        </w:rPr>
+        <w:t>If structure has hole, then I will have physical resonances that cannot do away with</w:t>
+      </w:r>
+    </w:p>
+    <w:p>
+      <w:pPr>
+        <w:pStyle w:val="ListParagraph"/>
+        <w:numPr>
+          <w:ilvl w:val="2"/>
+          <w:numId w:val="6"/>
+        </w:numPr>
+        <w:rPr>
+          <w:color w:val="FF0000"/>
+        </w:rPr>
+      </w:pPr>
+      <w:r>
+        <w:rPr>
+          <w:color w:val="FF0000"/>
+        </w:rPr>
+        <w:t>Then iteration counts similar to this would be expected</w:t>
+      </w:r>
+    </w:p>
+    <w:p>
+      <w:pPr>
+        <w:ind w:firstLine="720"/>
+        <w:rPr>
+          <w:color w:val="FF0000"/>
+        </w:rPr>
+      </w:pPr>
+    </w:p>
+    <w:p/>
+    <w:p/>
     <w:sectPr>
       <w:pgSz w:w="12240" w:h="15840"/>
       <w:pgMar w:top="1440" w:right="1440" w:bottom="1440" w:left="1440" w:header="720" w:footer="720" w:gutter="0"/>
@@ -1195,6 +3142,119 @@
     </w:lvl>
   </w:abstractNum>
   <w:abstractNum w:abstractNumId="1" w15:restartNumberingAfterBreak="0">
+    <w:nsid w:val="2AA70A87"/>
+    <w:multiLevelType w:val="hybridMultilevel"/>
+    <w:tmpl w:val="13224D7C"/>
+    <w:lvl w:ilvl="0" w:tplc="04090001">
+      <w:start w:val="1"/>
+      <w:numFmt w:val="bullet"/>
+      <w:lvlText w:val=""/>
+      <w:lvlJc w:val="left"/>
+      <w:pPr>
+        <w:ind w:left="720" w:hanging="360"/>
+      </w:pPr>
+      <w:rPr>
+        <w:rFonts w:ascii="Symbol" w:hAnsi="Symbol" w:hint="default"/>
+      </w:rPr>
+    </w:lvl>
+    <w:lvl w:ilvl="1" w:tplc="04090003">
+      <w:start w:val="1"/>
+      <w:numFmt w:val="bullet"/>
+      <w:lvlText w:val="o"/>
+      <w:lvlJc w:val="left"/>
+      <w:pPr>
+        <w:ind w:left="1440" w:hanging="360"/>
+      </w:pPr>
+      <w:rPr>
+        <w:rFonts w:ascii="Courier New" w:hAnsi="Courier New" w:cs="Courier New" w:hint="default"/>
+      </w:rPr>
+    </w:lvl>
+    <w:lvl w:ilvl="2" w:tplc="04090005">
+      <w:start w:val="1"/>
+      <w:numFmt w:val="bullet"/>
+      <w:lvlText w:val=""/>
+      <w:lvlJc w:val="left"/>
+      <w:pPr>
+        <w:ind w:left="2160" w:hanging="360"/>
+      </w:pPr>
+      <w:rPr>
+        <w:rFonts w:ascii="Wingdings" w:hAnsi="Wingdings" w:hint="default"/>
+      </w:rPr>
+    </w:lvl>
+    <w:lvl w:ilvl="3" w:tplc="04090001" w:tentative="1">
+      <w:start w:val="1"/>
+      <w:numFmt w:val="bullet"/>
+      <w:lvlText w:val=""/>
+      <w:lvlJc w:val="left"/>
+      <w:pPr>
+        <w:ind w:left="2880" w:hanging="360"/>
+      </w:pPr>
+      <w:rPr>
+        <w:rFonts w:ascii="Symbol" w:hAnsi="Symbol" w:hint="default"/>
+      </w:rPr>
+    </w:lvl>
+    <w:lvl w:ilvl="4" w:tplc="04090003" w:tentative="1">
+      <w:start w:val="1"/>
+      <w:numFmt w:val="bullet"/>
+      <w:lvlText w:val="o"/>
+      <w:lvlJc w:val="left"/>
+      <w:pPr>
+        <w:ind w:left="3600" w:hanging="360"/>
+      </w:pPr>
+      <w:rPr>
+        <w:rFonts w:ascii="Courier New" w:hAnsi="Courier New" w:cs="Courier New" w:hint="default"/>
+      </w:rPr>
+    </w:lvl>
+    <w:lvl w:ilvl="5" w:tplc="04090005" w:tentative="1">
+      <w:start w:val="1"/>
+      <w:numFmt w:val="bullet"/>
+      <w:lvlText w:val=""/>
+      <w:lvlJc w:val="left"/>
+      <w:pPr>
+        <w:ind w:left="4320" w:hanging="360"/>
+      </w:pPr>
+      <w:rPr>
+        <w:rFonts w:ascii="Wingdings" w:hAnsi="Wingdings" w:hint="default"/>
+      </w:rPr>
+    </w:lvl>
+    <w:lvl w:ilvl="6" w:tplc="04090001" w:tentative="1">
+      <w:start w:val="1"/>
+      <w:numFmt w:val="bullet"/>
+      <w:lvlText w:val=""/>
+      <w:lvlJc w:val="left"/>
+      <w:pPr>
+        <w:ind w:left="5040" w:hanging="360"/>
+      </w:pPr>
+      <w:rPr>
+        <w:rFonts w:ascii="Symbol" w:hAnsi="Symbol" w:hint="default"/>
+      </w:rPr>
+    </w:lvl>
+    <w:lvl w:ilvl="7" w:tplc="04090003" w:tentative="1">
+      <w:start w:val="1"/>
+      <w:numFmt w:val="bullet"/>
+      <w:lvlText w:val="o"/>
+      <w:lvlJc w:val="left"/>
+      <w:pPr>
+        <w:ind w:left="5760" w:hanging="360"/>
+      </w:pPr>
+      <w:rPr>
+        <w:rFonts w:ascii="Courier New" w:hAnsi="Courier New" w:cs="Courier New" w:hint="default"/>
+      </w:rPr>
+    </w:lvl>
+    <w:lvl w:ilvl="8" w:tplc="04090005" w:tentative="1">
+      <w:start w:val="1"/>
+      <w:numFmt w:val="bullet"/>
+      <w:lvlText w:val=""/>
+      <w:lvlJc w:val="left"/>
+      <w:pPr>
+        <w:ind w:left="6480" w:hanging="360"/>
+      </w:pPr>
+      <w:rPr>
+        <w:rFonts w:ascii="Wingdings" w:hAnsi="Wingdings" w:hint="default"/>
+      </w:rPr>
+    </w:lvl>
+  </w:abstractNum>
+  <w:abstractNum w:abstractNumId="2" w15:restartNumberingAfterBreak="0">
     <w:nsid w:val="327C779F"/>
     <w:multiLevelType w:val="hybridMultilevel"/>
     <w:tmpl w:val="CEE271CA"/>
@@ -1280,7 +3340,7 @@
       </w:pPr>
     </w:lvl>
   </w:abstractNum>
-  <w:abstractNum w:abstractNumId="2" w15:restartNumberingAfterBreak="0">
+  <w:abstractNum w:abstractNumId="3" w15:restartNumberingAfterBreak="0">
     <w:nsid w:val="3FEF6C49"/>
     <w:multiLevelType w:val="hybridMultilevel"/>
     <w:tmpl w:val="F9443D30"/>
@@ -1393,7 +3453,7 @@
       </w:rPr>
     </w:lvl>
   </w:abstractNum>
-  <w:abstractNum w:abstractNumId="3" w15:restartNumberingAfterBreak="0">
+  <w:abstractNum w:abstractNumId="4" w15:restartNumberingAfterBreak="0">
     <w:nsid w:val="640D1AD9"/>
     <w:multiLevelType w:val="hybridMultilevel"/>
     <w:tmpl w:val="7250E64A"/>
@@ -1506,17 +3566,136 @@
       </w:rPr>
     </w:lvl>
   </w:abstractNum>
+  <w:abstractNum w:abstractNumId="5" w15:restartNumberingAfterBreak="0">
+    <w:nsid w:val="6D745720"/>
+    <w:multiLevelType w:val="hybridMultilevel"/>
+    <w:tmpl w:val="7FFC56E2"/>
+    <w:lvl w:ilvl="0" w:tplc="04090001">
+      <w:start w:val="1"/>
+      <w:numFmt w:val="bullet"/>
+      <w:lvlText w:val=""/>
+      <w:lvlJc w:val="left"/>
+      <w:pPr>
+        <w:ind w:left="720" w:hanging="360"/>
+      </w:pPr>
+      <w:rPr>
+        <w:rFonts w:ascii="Symbol" w:hAnsi="Symbol" w:hint="default"/>
+      </w:rPr>
+    </w:lvl>
+    <w:lvl w:ilvl="1" w:tplc="04090003">
+      <w:start w:val="1"/>
+      <w:numFmt w:val="bullet"/>
+      <w:lvlText w:val="o"/>
+      <w:lvlJc w:val="left"/>
+      <w:pPr>
+        <w:ind w:left="1440" w:hanging="360"/>
+      </w:pPr>
+      <w:rPr>
+        <w:rFonts w:ascii="Courier New" w:hAnsi="Courier New" w:cs="Courier New" w:hint="default"/>
+      </w:rPr>
+    </w:lvl>
+    <w:lvl w:ilvl="2" w:tplc="04090005">
+      <w:start w:val="1"/>
+      <w:numFmt w:val="bullet"/>
+      <w:lvlText w:val=""/>
+      <w:lvlJc w:val="left"/>
+      <w:pPr>
+        <w:ind w:left="2160" w:hanging="360"/>
+      </w:pPr>
+      <w:rPr>
+        <w:rFonts w:ascii="Wingdings" w:hAnsi="Wingdings" w:hint="default"/>
+      </w:rPr>
+    </w:lvl>
+    <w:lvl w:ilvl="3" w:tplc="04090001">
+      <w:start w:val="1"/>
+      <w:numFmt w:val="bullet"/>
+      <w:lvlText w:val=""/>
+      <w:lvlJc w:val="left"/>
+      <w:pPr>
+        <w:ind w:left="2880" w:hanging="360"/>
+      </w:pPr>
+      <w:rPr>
+        <w:rFonts w:ascii="Symbol" w:hAnsi="Symbol" w:hint="default"/>
+      </w:rPr>
+    </w:lvl>
+    <w:lvl w:ilvl="4" w:tplc="04090003" w:tentative="1">
+      <w:start w:val="1"/>
+      <w:numFmt w:val="bullet"/>
+      <w:lvlText w:val="o"/>
+      <w:lvlJc w:val="left"/>
+      <w:pPr>
+        <w:ind w:left="3600" w:hanging="360"/>
+      </w:pPr>
+      <w:rPr>
+        <w:rFonts w:ascii="Courier New" w:hAnsi="Courier New" w:cs="Courier New" w:hint="default"/>
+      </w:rPr>
+    </w:lvl>
+    <w:lvl w:ilvl="5" w:tplc="04090005" w:tentative="1">
+      <w:start w:val="1"/>
+      <w:numFmt w:val="bullet"/>
+      <w:lvlText w:val=""/>
+      <w:lvlJc w:val="left"/>
+      <w:pPr>
+        <w:ind w:left="4320" w:hanging="360"/>
+      </w:pPr>
+      <w:rPr>
+        <w:rFonts w:ascii="Wingdings" w:hAnsi="Wingdings" w:hint="default"/>
+      </w:rPr>
+    </w:lvl>
+    <w:lvl w:ilvl="6" w:tplc="04090001" w:tentative="1">
+      <w:start w:val="1"/>
+      <w:numFmt w:val="bullet"/>
+      <w:lvlText w:val=""/>
+      <w:lvlJc w:val="left"/>
+      <w:pPr>
+        <w:ind w:left="5040" w:hanging="360"/>
+      </w:pPr>
+      <w:rPr>
+        <w:rFonts w:ascii="Symbol" w:hAnsi="Symbol" w:hint="default"/>
+      </w:rPr>
+    </w:lvl>
+    <w:lvl w:ilvl="7" w:tplc="04090003" w:tentative="1">
+      <w:start w:val="1"/>
+      <w:numFmt w:val="bullet"/>
+      <w:lvlText w:val="o"/>
+      <w:lvlJc w:val="left"/>
+      <w:pPr>
+        <w:ind w:left="5760" w:hanging="360"/>
+      </w:pPr>
+      <w:rPr>
+        <w:rFonts w:ascii="Courier New" w:hAnsi="Courier New" w:cs="Courier New" w:hint="default"/>
+      </w:rPr>
+    </w:lvl>
+    <w:lvl w:ilvl="8" w:tplc="04090005" w:tentative="1">
+      <w:start w:val="1"/>
+      <w:numFmt w:val="bullet"/>
+      <w:lvlText w:val=""/>
+      <w:lvlJc w:val="left"/>
+      <w:pPr>
+        <w:ind w:left="6480" w:hanging="360"/>
+      </w:pPr>
+      <w:rPr>
+        <w:rFonts w:ascii="Wingdings" w:hAnsi="Wingdings" w:hint="default"/>
+      </w:rPr>
+    </w:lvl>
+  </w:abstractNum>
   <w:num w:numId="1">
+    <w:abstractNumId w:val="4"/>
+  </w:num>
+  <w:num w:numId="2">
     <w:abstractNumId w:val="3"/>
   </w:num>
-  <w:num w:numId="2">
+  <w:num w:numId="3">
     <w:abstractNumId w:val="2"/>
-  </w:num>
-  <w:num w:numId="3">
-    <w:abstractNumId w:val="1"/>
   </w:num>
   <w:num w:numId="4">
     <w:abstractNumId w:val="0"/>
+  </w:num>
+  <w:num w:numId="5">
+    <w:abstractNumId w:val="1"/>
+  </w:num>
+  <w:num w:numId="6">
+    <w:abstractNumId w:val="5"/>
   </w:num>
 </w:numbering>
 </file>
@@ -2093,6 +4272,28 @@
       <w:contextualSpacing/>
     </w:pPr>
   </w:style>
+  <w:style w:type="character" w:styleId="PlaceholderText">
+    <w:name w:val="Placeholder Text"/>
+    <w:basedOn w:val="DefaultParagraphFont"/>
+    <w:uiPriority w:val="99"/>
+    <w:semiHidden/>
+    <w:rsid w:val="00DF2165"/>
+    <w:rPr>
+      <w:color w:val="808080"/>
+    </w:rPr>
+  </w:style>
+  <w:style w:type="character" w:styleId="IntenseEmphasis">
+    <w:name w:val="Intense Emphasis"/>
+    <w:basedOn w:val="DefaultParagraphFont"/>
+    <w:uiPriority w:val="21"/>
+    <w:qFormat/>
+    <w:rsid w:val="00EB51C8"/>
+    <w:rPr>
+      <w:i/>
+      <w:iCs/>
+      <w:color w:val="4472C4" w:themeColor="accent1"/>
+    </w:rPr>
+  </w:style>
 </w:styles>
 </file>
 

</xml_diff>

<commit_message>
need to figure out what to set scale factor as and keep adding ACA CFIE functionality
</commit_message>
<xml_diff>
--- a/Documentation/WS_ACA_Testing/WS_ACA_testing.docx
+++ b/Documentation/WS_ACA_Testing/WS_ACA_testing.docx
@@ -216,7 +216,15 @@
     </w:p>
     <w:p>
       <w:r>
-        <w:t>Unit tests all pass, but when I run a slotted cylinder, GMRES is not converging for most computations of columns of Js in the calculateScatteringMatrix routine using the radius 0.5 and height 5 cylinder.  I need to step back now.  I am going to run the big slotted cylinder with a much larger slot, lowering the Q and hopefully making GMRES converge more easily.</w:t>
+        <w:t xml:space="preserve">Unit tests all pass, but when I run a slotted cylinder, GMRES is not converging for most computations of columns of Js in the calculateScatteringMatrix routine using the radius 0.5 and height 5 cylinder.  I need to step back now.  I am going to run the </w:t>
+      </w:r>
+      <w:proofErr w:type="gramStart"/>
+      <w:r>
+        <w:t>big slotted</w:t>
+      </w:r>
+      <w:proofErr w:type="gramEnd"/>
+      <w:r>
+        <w:t xml:space="preserve"> cylinder with a much larger slot, lowering the Q and hopefully making GMRES converge more easily.</w:t>
       </w:r>
     </w:p>
     <w:p>
@@ -295,7 +303,15 @@
     </w:p>
     <w:p>
       <w:r>
-        <w:t>Results show visual agreement between using ACA and not using ACA.  Also the ACA algorithm converged so this is expected.</w:t>
+        <w:t xml:space="preserve">Results show visual agreement between using ACA and not using ACA.  </w:t>
+      </w:r>
+      <w:proofErr w:type="gramStart"/>
+      <w:r>
+        <w:t>Also</w:t>
+      </w:r>
+      <w:proofErr w:type="gramEnd"/>
+      <w:r>
+        <w:t xml:space="preserve"> the ACA algorithm converged so this is expected.</w:t>
       </w:r>
     </w:p>
     <w:p>
@@ -352,7 +368,15 @@
         <w:t xml:space="preserve">Now it is time to test running at a WS mode </w:t>
       </w:r>
       <w:r>
-        <w:t>using the big slotted cylinder of the previous two tests.</w:t>
+        <w:t xml:space="preserve">using the </w:t>
+      </w:r>
+      <w:proofErr w:type="gramStart"/>
+      <w:r>
+        <w:t>big slotted</w:t>
+      </w:r>
+      <w:proofErr w:type="gramEnd"/>
+      <w:r>
+        <w:t xml:space="preserve"> cylinder of the previous two tests.</w:t>
       </w:r>
     </w:p>
     <w:p>
@@ -364,7 +388,15 @@
         <w:t xml:space="preserve"> runs fine</w:t>
       </w:r>
       <w:r>
-        <w:t xml:space="preserve">, but there time delay, at largest, is still negative which tells me no energy is coupling into the cylinder.  I need to make the slot bigger or </w:t>
+        <w:t xml:space="preserve">, but </w:t>
+      </w:r>
+      <w:proofErr w:type="gramStart"/>
+      <w:r>
+        <w:t>there</w:t>
+      </w:r>
+      <w:proofErr w:type="gramEnd"/>
+      <w:r>
+        <w:t xml:space="preserve"> time delay, at largest, is still negative which tells me no energy is coupling into the cylinder.  I need to make the slot bigger or </w:t>
       </w:r>
       <w:r>
         <w:t>decrease wavelength</w:t>
@@ -442,7 +474,15 @@
         <w:t xml:space="preserve"> I was not computing</w:t>
       </w:r>
       <w:r>
-        <w:t xml:space="preserve"> max degree properly, I was doing lambda * max_dimension instead of k*max_dimension.  I am now rerunning</w:t>
+        <w:t xml:space="preserve"> max degree </w:t>
+      </w:r>
+      <w:proofErr w:type="gramStart"/>
+      <w:r>
+        <w:t>properly,</w:t>
+      </w:r>
+      <w:proofErr w:type="gramEnd"/>
+      <w:r>
+        <w:t xml:space="preserve"> I was doing lambda * max_dimension instead of k*max_dimension.  I am now rerunning</w:t>
       </w:r>
       <w:r>
         <w:t xml:space="preserve"> the bigger slot geometry to with max_l=8</w:t>
@@ -465,7 +505,15 @@
         <w:t>.  I remeshed to around 10000 elements and decreased lambda to 0.95. This will take a while to run.</w:t>
       </w:r>
       <w:r>
-        <w:t xml:space="preserve">  It has been 18 hours since I started the run and it still hasn’t completed.  It doesn’t look like GMRES is converging when </w:t>
+        <w:t xml:space="preserve">  It has been 18 hours since I started the </w:t>
+      </w:r>
+      <w:proofErr w:type="gramStart"/>
+      <w:r>
+        <w:t>run</w:t>
+      </w:r>
+      <w:proofErr w:type="gramEnd"/>
+      <w:r>
+        <w:t xml:space="preserve"> and it still hasn’t completed.  It doesn’t look like GMRES is converging when </w:t>
       </w:r>
       <w:r>
         <w:t>computing the scattering matrix.  I am going to cancel the run and try doing a single solve of this mesh.</w:t>
@@ -487,8 +535,13 @@
       <w:r>
         <w:t xml:space="preserve">I am doing a single solve of the </w:t>
       </w:r>
-      <w:r>
-        <w:t>really wide slot geometry with ~10000 elements with lambda=0.95</w:t>
+      <w:proofErr w:type="gramStart"/>
+      <w:r>
+        <w:t>really wide</w:t>
+      </w:r>
+      <w:proofErr w:type="gramEnd"/>
+      <w:r>
+        <w:t xml:space="preserve"> slot geometry with ~10000 elements with lambda=0.95</w:t>
       </w:r>
       <w:r>
         <w:t xml:space="preserve"> and l, m = 0 to copy the first solve done in computing the scattering matrix since I know this one did not converge.</w:t>
@@ -774,7 +827,15 @@
         <w:t xml:space="preserve">Summary: </w:t>
       </w:r>
       <w:r>
-        <w:t>ACA works fine here and the geometry doesn’t suffer from spurious resonances</w:t>
+        <w:t xml:space="preserve">ACA works fine </w:t>
+      </w:r>
+      <w:proofErr w:type="gramStart"/>
+      <w:r>
+        <w:t>here</w:t>
+      </w:r>
+      <w:proofErr w:type="gramEnd"/>
+      <w:r>
+        <w:t xml:space="preserve"> and the geometry doesn’t suffer from spurious resonances</w:t>
       </w:r>
     </w:p>
     <w:p>
@@ -885,7 +946,15 @@
         <w:t xml:space="preserve"> </w:t>
       </w:r>
       <w:r>
-        <w:t>will use the same cylinder with radius 1 and height 2 but the hole will be removed and number of elements will be set to ~3000.  Since ther</w:t>
+        <w:t xml:space="preserve">will use the same cylinder with radius 1 and height 2 but the hole will be </w:t>
+      </w:r>
+      <w:proofErr w:type="gramStart"/>
+      <w:r>
+        <w:t>removed</w:t>
+      </w:r>
+      <w:proofErr w:type="gramEnd"/>
+      <w:r>
+        <w:t xml:space="preserve"> and number of elements will be set to ~3000.  Since ther</w:t>
       </w:r>
       <w:r>
         <w:t>e</w:t>
@@ -1036,29 +1105,18 @@
         <w:t>Run 3</w:t>
       </w:r>
       <w:r>
-        <w:t xml:space="preserve"> will use ~10000 elements.  This will be first ran with ACA to see if </w:t>
+        <w:t xml:space="preserve"> will use ~10000 elements.  This will be first </w:t>
+      </w:r>
+      <w:proofErr w:type="gramStart"/>
+      <w:r>
+        <w:t>ran</w:t>
+      </w:r>
+      <w:proofErr w:type="gramEnd"/>
+      <w:r>
+        <w:t xml:space="preserve"> with ACA to see if </w:t>
       </w:r>
       <w:r>
         <w:t>GMRES will converge.  This should be compared to the ~10000 element cylinder with a slot that was not able to converge GMRES.</w:t>
-      </w:r>
-    </w:p>
-    <w:p>
-      <w:pPr>
-        <w:rPr>
-          <w:color w:val="FF0000"/>
-        </w:rPr>
-      </w:pPr>
-      <w:r>
-        <w:rPr>
-          <w:color w:val="FF0000"/>
-        </w:rPr>
-        <w:t xml:space="preserve">Look at convergence profile, residual </w:t>
-      </w:r>
-      <w:r>
-        <w:rPr>
-          <w:color w:val="FF0000"/>
-        </w:rPr>
-        <w:t>as GMRES iterates</w:t>
       </w:r>
     </w:p>
     <w:p>
@@ -1092,7 +1150,6 @@
     </w:p>
     <w:p>
       <w:r>
-        <w:lastRenderedPageBreak/>
         <w:t xml:space="preserve">With the timers added, I want to run a few cylinders with only a single </w:t>
       </w:r>
       <w:r>
@@ -1108,6 +1165,7 @@
           <w:b/>
           <w:bCs/>
         </w:rPr>
+        <w:lastRenderedPageBreak/>
         <w:t>Run 5</w:t>
       </w:r>
       <w:r>
@@ -1141,7 +1199,15 @@
         <w:t>Run6.5</w:t>
       </w:r>
       <w:r>
-        <w:t xml:space="preserve"> is the same as 6, but uses 4 octree levels.  This is simply to help me judge how many levels to use in run 7 with more elements.</w:t>
+        <w:t xml:space="preserve"> is the same as </w:t>
+      </w:r>
+      <w:proofErr w:type="gramStart"/>
+      <w:r>
+        <w:t>6, but</w:t>
+      </w:r>
+      <w:proofErr w:type="gramEnd"/>
+      <w:r>
+        <w:t xml:space="preserve"> uses 4 octree levels.  This is simply to help me judge how many levels to use in run 7 with more elements.</w:t>
       </w:r>
     </w:p>
     <w:p>
@@ -1155,8 +1221,13 @@
       <w:r>
         <w:t xml:space="preserve"> I will go back to the </w:t>
       </w:r>
-      <w:r>
-        <w:t>10000 element cylinder and run it with ACA observing the runtime and convergence of GMRES.</w:t>
+      <w:proofErr w:type="gramStart"/>
+      <w:r>
+        <w:t>10000 element</w:t>
+      </w:r>
+      <w:proofErr w:type="gramEnd"/>
+      <w:r>
+        <w:t xml:space="preserve"> cylinder and run it with ACA observing the runtime and convergence of GMRES.</w:t>
       </w:r>
       <w:r>
         <w:t xml:space="preserve"> GMRES converge with </w:t>
@@ -1703,7 +1774,21 @@
         <w:rPr>
           <w:rStyle w:val="IntenseEmphasis"/>
         </w:rPr>
-        <w:t xml:space="preserve">IF it ran at the same speed as the 10000 element slotted cylinder which it was would take much longer due to requiring finer discretization </w:t>
+        <w:t xml:space="preserve">IF it ran at the same speed as the </w:t>
+      </w:r>
+      <w:proofErr w:type="gramStart"/>
+      <w:r>
+        <w:rPr>
+          <w:rStyle w:val="IntenseEmphasis"/>
+        </w:rPr>
+        <w:t>10000 element</w:t>
+      </w:r>
+      <w:proofErr w:type="gramEnd"/>
+      <w:r>
+        <w:rPr>
+          <w:rStyle w:val="IntenseEmphasis"/>
+        </w:rPr>
+        <w:t xml:space="preserve"> slotted cylinder which it was would take much longer due to requiring finer discretization </w:t>
       </w:r>
       <w:r>
         <w:rPr>
@@ -1913,6 +1998,7 @@
           <w:rStyle w:val="IntenseEmphasis"/>
         </w:rPr>
       </w:pPr>
+      <w:proofErr w:type="gramStart"/>
       <w:r>
         <w:rPr>
           <w:rStyle w:val="IntenseEmphasis"/>
@@ -1927,7 +2013,16 @@
           <w:rFonts w:eastAsiaTheme="minorEastAsia"/>
           <w:iCs w:val="0"/>
         </w:rPr>
-        <w:t xml:space="preserve">for a </w:t>
+        <w:t>for</w:t>
+      </w:r>
+      <w:proofErr w:type="gramEnd"/>
+      <w:r>
+        <w:rPr>
+          <w:rStyle w:val="IntenseEmphasis"/>
+          <w:rFonts w:eastAsiaTheme="minorEastAsia"/>
+          <w:iCs w:val="0"/>
+        </w:rPr>
+        <w:t xml:space="preserve"> a </w:t>
       </w:r>
       <m:oMath>
         <m:r>
@@ -2008,11 +2103,16 @@
       <w:r>
         <w:t xml:space="preserve">run the </w:t>
       </w:r>
+      <w:proofErr w:type="gramStart"/>
       <w:r>
         <w:t xml:space="preserve">6206 </w:t>
       </w:r>
       <w:r>
-        <w:t xml:space="preserve">element cylinder at a WS mode. </w:t>
+        <w:t>element</w:t>
+      </w:r>
+      <w:proofErr w:type="gramEnd"/>
+      <w:r>
+        <w:t xml:space="preserve"> cylinder at a WS mode. </w:t>
       </w:r>
       <w:r>
         <w:t xml:space="preserve">This was successful </w:t>
@@ -2236,7 +2336,15 @@
         <w:t xml:space="preserve"> edge lengths</w:t>
       </w:r>
       <w:r>
-        <w:t>, this test failed (i.e. GMRES was not converging).</w:t>
+        <w:t>, this test failed (</w:t>
+      </w:r>
+      <w:proofErr w:type="gramStart"/>
+      <w:r>
+        <w:t>i.e.</w:t>
+      </w:r>
+      <w:proofErr w:type="gramEnd"/>
+      <w:r>
+        <w:t xml:space="preserve"> GMRES was not converging).</w:t>
       </w:r>
       <w:r>
         <w:t xml:space="preserve">  GMRES converged in 1793</w:t>
@@ -2382,7 +2490,15 @@
     <w:p>
       <w:r>
         <w:lastRenderedPageBreak/>
-        <w:t>Based on both images/plots, it is clear that little to no energy is coupling to the interior of the cylinder</w:t>
+        <w:t xml:space="preserve">Based on both images/plots, </w:t>
+      </w:r>
+      <w:proofErr w:type="gramStart"/>
+      <w:r>
+        <w:t>it is clear that little</w:t>
+      </w:r>
+      <w:proofErr w:type="gramEnd"/>
+      <w:r>
+        <w:t xml:space="preserve"> to no energy is coupling to the interior of the cylinder</w:t>
       </w:r>
       <w:r>
         <w:t>.</w:t>
@@ -2404,13 +2520,29 @@
         <w:t>5</w:t>
       </w:r>
       <w:r>
-        <w:t xml:space="preserve"> will run the 6692 element cylinder at WS mode 81 with the same lambda value.</w:t>
+        <w:t xml:space="preserve"> will run the </w:t>
+      </w:r>
+      <w:proofErr w:type="gramStart"/>
+      <w:r>
+        <w:t>6692 element</w:t>
+      </w:r>
+      <w:proofErr w:type="gramEnd"/>
+      <w:r>
+        <w:t xml:space="preserve"> cylinder at WS mode 81 with the same lambda value.</w:t>
       </w:r>
       <w:r>
         <w:t xml:space="preserve">  All GMRES </w:t>
       </w:r>
       <w:r>
-        <w:t>solves converged and the total runtime was 8742 seconds</w:t>
+        <w:t xml:space="preserve">solves </w:t>
+      </w:r>
+      <w:proofErr w:type="gramStart"/>
+      <w:r>
+        <w:t>converged</w:t>
+      </w:r>
+      <w:proofErr w:type="gramEnd"/>
+      <w:r>
+        <w:t xml:space="preserve"> and the total runtime was 8742 seconds</w:t>
       </w:r>
       <w:r>
         <w:t xml:space="preserve"> = 145 minutes</w:t>
@@ -2531,8 +2663,21 @@
       <w:r>
         <w:t xml:space="preserve">will run the </w:t>
       </w:r>
-      <w:r>
-        <w:t xml:space="preserve">10212 element cylinder at WS mode 81 with the same lambda value.  All GMRES solves converged and the total runtime was </w:t>
+      <w:proofErr w:type="gramStart"/>
+      <w:r>
+        <w:t>10212 element</w:t>
+      </w:r>
+      <w:proofErr w:type="gramEnd"/>
+      <w:r>
+        <w:t xml:space="preserve"> cylinder at WS mode 81 with the same lambda value.  All GMRES solves </w:t>
+      </w:r>
+      <w:proofErr w:type="gramStart"/>
+      <w:r>
+        <w:t>converged</w:t>
+      </w:r>
+      <w:proofErr w:type="gramEnd"/>
+      <w:r>
+        <w:t xml:space="preserve"> and the total runtime was </w:t>
       </w:r>
       <w:r>
         <w:t>11589</w:t>
@@ -2949,7 +3094,25 @@
           <w:bCs/>
           <w:color w:val="FF0000"/>
         </w:rPr>
-        <w:t>Since cylinder is closed, this should be ran with CFIE</w:t>
+        <w:t xml:space="preserve">Since cylinder is closed, this should be </w:t>
+      </w:r>
+      <w:proofErr w:type="gramStart"/>
+      <w:r>
+        <w:rPr>
+          <w:b/>
+          <w:bCs/>
+          <w:color w:val="FF0000"/>
+        </w:rPr>
+        <w:t>ran</w:t>
+      </w:r>
+      <w:proofErr w:type="gramEnd"/>
+      <w:r>
+        <w:rPr>
+          <w:b/>
+          <w:bCs/>
+          <w:color w:val="FF0000"/>
+        </w:rPr>
+        <w:t xml:space="preserve"> with CFIE</w:t>
       </w:r>
     </w:p>
     <w:p>
@@ -3003,7 +3166,21 @@
         <w:rPr>
           <w:color w:val="FF0000"/>
         </w:rPr>
-        <w:t>Then iteration counts similar to this would be expected</w:t>
+        <w:t xml:space="preserve">Then iteration counts </w:t>
+      </w:r>
+      <w:proofErr w:type="gramStart"/>
+      <w:r>
+        <w:rPr>
+          <w:color w:val="FF0000"/>
+        </w:rPr>
+        <w:t>similar to</w:t>
+      </w:r>
+      <w:proofErr w:type="gramEnd"/>
+      <w:r>
+        <w:rPr>
+          <w:color w:val="FF0000"/>
+        </w:rPr>
+        <w:t xml:space="preserve"> this would be expected</w:t>
       </w:r>
     </w:p>
     <w:p>

</xml_diff>